<commit_message>
Update: 周一 2026/01/05 21:32:16.45
</commit_message>
<xml_diff>
--- a/资料/PTE各种模板.docx
+++ b/资料/PTE各种模板.docx
@@ -15,10 +15,63 @@
           <w:b/>
           <w:bCs/>
         </w:rPr>
+        <w:t>口语篇</w:t>
+      </w:r>
+    </w:p>
+    <w:p>
+      <w:pPr>
+        <w:pStyle w:val="ListParagraph"/>
+        <w:numPr>
+          <w:ilvl w:val="0"/>
+          <w:numId w:val="2"/>
+        </w:numPr>
+        <w:rPr>
+          <w:b/>
+          <w:bCs/>
+        </w:rPr>
+      </w:pPr>
+      <w:r>
+        <w:rPr>
+          <w:rFonts w:hint="eastAsia"/>
+          <w:b/>
+          <w:bCs/>
+        </w:rPr>
+        <w:t>DI</w:t>
+      </w:r>
+    </w:p>
+    <w:p>
+      <w:pPr>
+        <w:rPr>
+          <w:b/>
+          <w:bCs/>
+        </w:rPr>
+      </w:pPr>
+      <w:r>
+        <w:rPr>
+          <w:rFonts w:hint="eastAsia"/>
+          <w:b/>
+          <w:bCs/>
+        </w:rPr>
         <w:t>DI 数据图模板</w:t>
       </w:r>
     </w:p>
     <w:p>
+      <w:pPr>
+        <w:rPr>
+          <w:b/>
+          <w:bCs/>
+        </w:rPr>
+      </w:pPr>
+      <w:r>
+        <w:rPr>
+          <w:rFonts w:hint="eastAsia"/>
+          <w:b/>
+          <w:bCs/>
+        </w:rPr>
+        <w:t>数据图关键词：items, X axis, Y axis, 最高和最低的item以及数据本身</w:t>
+      </w:r>
+    </w:p>
+    <w:p>
       <w:r>
         <w:rPr>
           <w:rFonts w:hint="eastAsia"/>
@@ -115,13 +168,7 @@
         <w:rPr>
           <w:rFonts w:hint="eastAsia"/>
         </w:rPr>
-        <w:t>]</w:t>
-      </w:r>
-      <w:r>
-        <w:rPr>
-          <w:rFonts w:hint="eastAsia"/>
-        </w:rPr>
-        <w:t xml:space="preserve"> = many items, such as</w:t>
+        <w:t>] = many items, such as</w:t>
       </w:r>
       <w:r>
         <w:t>…</w:t>
@@ -393,16 +440,8 @@
         <w:rPr>
           <w:rFonts w:hint="eastAsia"/>
         </w:rPr>
-        <w:t xml:space="preserve">[belong to] = is related to, </w:t>
-      </w:r>
-      <w:proofErr w:type="gramStart"/>
-      <w:r>
-        <w:rPr>
-          <w:rFonts w:hint="eastAsia"/>
-        </w:rPr>
-        <w:t>is connected with</w:t>
-      </w:r>
-      <w:proofErr w:type="gramEnd"/>
+        <w:t>[belong to] = is related to, is connected with</w:t>
+      </w:r>
     </w:p>
     <w:p>
       <w:r>
@@ -542,11 +581,6 @@
       </w:r>
     </w:p>
     <w:p>
-      <w:pPr>
-        <w:rPr>
-          <w:rFonts w:hint="eastAsia"/>
-        </w:rPr>
-      </w:pPr>
       <w:r>
         <w:rPr>
           <w:rFonts w:hint="eastAsia"/>
@@ -647,24 +681,87 @@
         <w:rPr>
           <w:rFonts w:hint="eastAsia"/>
         </w:rPr>
+        <w:t>[the first step starts from</w:t>
+      </w:r>
+      <w:r>
+        <w:t>…</w:t>
+      </w:r>
+      <w:r>
+        <w:rPr>
+          <w:rFonts w:hint="eastAsia"/>
+        </w:rPr>
+        <w:t>] = the first step begins with</w:t>
+      </w:r>
+      <w:r>
+        <w:t>…</w:t>
+      </w:r>
+      <w:r>
+        <w:rPr>
+          <w:rFonts w:hint="eastAsia"/>
+        </w:rPr>
+        <w:t xml:space="preserve"> , the first step is</w:t>
+      </w:r>
+      <w:r>
+        <w:t>…</w:t>
+      </w:r>
+    </w:p>
+    <w:p>
+      <w:r>
+        <w:rPr>
+          <w:rFonts w:hint="eastAsia"/>
+          <w:b/>
+          <w:bCs/>
+        </w:rPr>
+        <w:t>第四句</w:t>
+      </w:r>
+      <w:r>
+        <w:rPr>
+          <w:rFonts w:hint="eastAsia"/>
+          <w:b/>
+          <w:bCs/>
+        </w:rPr>
+        <w:t xml:space="preserve"> </w:t>
+      </w:r>
+      <w:r>
+        <w:rPr>
+          <w:rFonts w:hint="eastAsia"/>
+        </w:rPr>
+        <w:t>[After that], we can see [</w:t>
+      </w:r>
+      <w:r>
+        <w:t>…</w:t>
+      </w:r>
+      <w:r>
+        <w:rPr>
+          <w:rFonts w:hint="eastAsia"/>
+        </w:rPr>
+        <w:t>in the second step].</w:t>
+      </w:r>
+    </w:p>
+    <w:p>
+      <w:r>
+        <w:rPr>
+          <w:rFonts w:hint="eastAsia"/>
+        </w:rPr>
+        <w:t>[After that] = next, then, followed by that, at the following stage</w:t>
+      </w:r>
+    </w:p>
+    <w:p>
+      <w:r>
+        <w:rPr>
+          <w:rFonts w:hint="eastAsia"/>
+        </w:rPr>
         <w:t>[</w:t>
       </w:r>
       <w:r>
-        <w:rPr>
-          <w:rFonts w:hint="eastAsia"/>
-        </w:rPr>
-        <w:t>the first step starts from</w:t>
-      </w:r>
-      <w:r>
         <w:t>…</w:t>
       </w:r>
       <w:r>
         <w:rPr>
           <w:rFonts w:hint="eastAsia"/>
         </w:rPr>
-        <w:t>] = the first step begins with</w:t>
-      </w:r>
-      <w:proofErr w:type="gramStart"/>
+        <w:t xml:space="preserve"> in the second step] = </w:t>
+      </w:r>
       <w:r>
         <w:t>…</w:t>
       </w:r>
@@ -672,14 +769,40 @@
         <w:rPr>
           <w:rFonts w:hint="eastAsia"/>
         </w:rPr>
-        <w:t xml:space="preserve"> ,</w:t>
-      </w:r>
-      <w:proofErr w:type="gramEnd"/>
-      <w:r>
-        <w:rPr>
-          <w:rFonts w:hint="eastAsia"/>
-        </w:rPr>
-        <w:t xml:space="preserve"> the first step is</w:t>
+        <w:t xml:space="preserve"> is also </w:t>
+      </w:r>
+      <w:r>
+        <w:t>displayed</w:t>
+      </w:r>
+      <w:r>
+        <w:rPr>
+          <w:rFonts w:hint="eastAsia"/>
+        </w:rPr>
+        <w:t xml:space="preserve"> here</w:t>
+      </w:r>
+    </w:p>
+    <w:p>
+      <w:r>
+        <w:rPr>
+          <w:rFonts w:hint="eastAsia"/>
+          <w:b/>
+          <w:bCs/>
+        </w:rPr>
+        <w:t>第五句</w:t>
+      </w:r>
+      <w:r>
+        <w:rPr>
+          <w:rFonts w:hint="eastAsia"/>
+          <w:b/>
+          <w:bCs/>
+        </w:rPr>
+        <w:t xml:space="preserve"> </w:t>
+      </w:r>
+      <w:r>
+        <w:rPr>
+          <w:rFonts w:hint="eastAsia"/>
+        </w:rPr>
+        <w:t>[what is more], [it is clear] that the third step is</w:t>
       </w:r>
       <w:r>
         <w:t>…</w:t>
@@ -689,6 +812,233 @@
       <w:r>
         <w:rPr>
           <w:rFonts w:hint="eastAsia"/>
+        </w:rPr>
+        <w:t>[it is clear] it can be seen that, it can be noticed that, it can be found that, it is obvious that, we can see that, we can notice that, we can find that</w:t>
+      </w:r>
+    </w:p>
+    <w:p>
+      <w:r>
+        <w:rPr>
+          <w:rFonts w:hint="eastAsia"/>
+          <w:b/>
+          <w:bCs/>
+        </w:rPr>
+        <w:t>第六句</w:t>
+      </w:r>
+      <w:r>
+        <w:rPr>
+          <w:rFonts w:hint="eastAsia"/>
+          <w:b/>
+          <w:bCs/>
+        </w:rPr>
+        <w:t xml:space="preserve"> </w:t>
+      </w:r>
+      <w:r>
+        <w:rPr>
+          <w:rFonts w:hint="eastAsia"/>
+        </w:rPr>
+        <w:t xml:space="preserve">[In conclusion], </w:t>
+      </w:r>
+      <w:r>
+        <w:rPr>
+          <w:rFonts w:hint="eastAsia"/>
+        </w:rPr>
+        <w:t>[</w:t>
+      </w:r>
+      <w:r>
+        <w:rPr>
+          <w:rFonts w:hint="eastAsia"/>
+        </w:rPr>
+        <w:t>the whole process ends up wi</w:t>
+      </w:r>
+      <w:r>
+        <w:rPr>
+          <w:rFonts w:hint="eastAsia"/>
+        </w:rPr>
+        <w:t>th (the last step)]</w:t>
+      </w:r>
+    </w:p>
+    <w:p>
+      <w:r>
+        <w:rPr>
+          <w:rFonts w:hint="eastAsia"/>
+        </w:rPr>
+        <w:t>[the whole process ends up with</w:t>
+      </w:r>
+      <w:r>
+        <w:t>…</w:t>
+      </w:r>
+      <w:r>
+        <w:rPr>
+          <w:rFonts w:hint="eastAsia"/>
+        </w:rPr>
+        <w:t>] = we can see final step is</w:t>
+      </w:r>
+      <w:r>
+        <w:t>…</w:t>
+      </w:r>
+      <w:r>
+        <w:rPr>
+          <w:rFonts w:hint="eastAsia"/>
+        </w:rPr>
+        <w:t>, we can know the trend of (theme)</w:t>
+      </w:r>
+    </w:p>
+    <w:p/>
+    <w:p>
+      <w:pPr>
+        <w:rPr>
+          <w:b/>
+          <w:bCs/>
+        </w:rPr>
+      </w:pPr>
+      <w:r>
+        <w:rPr>
+          <w:rFonts w:hint="eastAsia"/>
+          <w:b/>
+          <w:bCs/>
+        </w:rPr>
+        <w:t>DI 纯图，地图模板</w:t>
+      </w:r>
+    </w:p>
+    <w:p>
+      <w:pPr>
+        <w:rPr>
+          <w:b/>
+          <w:bCs/>
+        </w:rPr>
+      </w:pPr>
+      <w:r>
+        <w:rPr>
+          <w:rFonts w:hint="eastAsia"/>
+          <w:b/>
+          <w:bCs/>
+        </w:rPr>
+        <w:t>非常规关键词：方位，颜色，动作等</w:t>
+      </w:r>
+    </w:p>
+    <w:p>
+      <w:pPr>
+        <w:rPr>
+          <w:b/>
+          <w:bCs/>
+        </w:rPr>
+      </w:pPr>
+      <w:r>
+        <w:rPr>
+          <w:rFonts w:hint="eastAsia"/>
+        </w:rPr>
+        <w:t>图片描述顺序：从左边到中间到右边</w:t>
+      </w:r>
+    </w:p>
+    <w:p>
+      <w:r>
+        <w:rPr>
+          <w:rFonts w:hint="eastAsia"/>
+          <w:b/>
+          <w:bCs/>
+        </w:rPr>
+        <w:t>第一句</w:t>
+      </w:r>
+      <w:r>
+        <w:rPr>
+          <w:rFonts w:hint="eastAsia"/>
+          <w:b/>
+          <w:bCs/>
+        </w:rPr>
+        <w:t xml:space="preserve"> </w:t>
+      </w:r>
+      <w:r>
+        <w:rPr>
+          <w:rFonts w:hint="eastAsia"/>
+        </w:rPr>
+        <w:t>The picture [is about] (theme)</w:t>
+      </w:r>
+    </w:p>
+    <w:p>
+      <w:r>
+        <w:rPr>
+          <w:rFonts w:hint="eastAsia"/>
+        </w:rPr>
+        <w:t>[is about] = give information about, show, present, reflect, tell us about, mention, talk about, is talking about, show the changes in, illustrate</w:t>
+      </w:r>
+    </w:p>
+    <w:p>
+      <w:r>
+        <w:rPr>
+          <w:rFonts w:hint="eastAsia"/>
+          <w:b/>
+          <w:bCs/>
+        </w:rPr>
+        <w:t>第二句</w:t>
+      </w:r>
+      <w:r>
+        <w:rPr>
+          <w:rFonts w:hint="eastAsia"/>
+        </w:rPr>
+        <w:t xml:space="preserve"> And from the [left] part of the picture, we can see</w:t>
+      </w:r>
+      <w:r>
+        <w:t>…</w:t>
+      </w:r>
+      <w:r>
+        <w:rPr>
+          <w:rFonts w:hint="eastAsia"/>
+        </w:rPr>
+        <w:t>, which is</w:t>
+      </w:r>
+      <w:r>
+        <w:t>…</w:t>
+      </w:r>
+    </w:p>
+    <w:p>
+      <w:r>
+        <w:rPr>
+          <w:rFonts w:hint="eastAsia"/>
+        </w:rPr>
+        <w:t>[left] = middle, right, top, bottom, outside, central</w:t>
+      </w:r>
+    </w:p>
+    <w:p>
+      <w:r>
+        <w:rPr>
+          <w:rFonts w:hint="eastAsia"/>
+          <w:b/>
+          <w:bCs/>
+        </w:rPr>
+        <w:t>第三句</w:t>
+      </w:r>
+      <w:r>
+        <w:rPr>
+          <w:rFonts w:hint="eastAsia"/>
+          <w:b/>
+          <w:bCs/>
+        </w:rPr>
+        <w:t xml:space="preserve"> </w:t>
+      </w:r>
+      <w:r>
+        <w:rPr>
+          <w:rFonts w:hint="eastAsia"/>
+        </w:rPr>
+        <w:t xml:space="preserve">However, we </w:t>
+      </w:r>
+      <w:r>
+        <w:t>can</w:t>
+      </w:r>
+      <w:r>
+        <w:rPr>
+          <w:rFonts w:hint="eastAsia"/>
+        </w:rPr>
+        <w:t xml:space="preserve"> see a 颜色 area in the central part, which means</w:t>
+      </w:r>
+      <w:r>
+        <w:t>…</w:t>
+      </w:r>
+    </w:p>
+    <w:p>
+      <w:r>
+        <w:rPr>
+          <w:rFonts w:hint="eastAsia"/>
           <w:b/>
           <w:bCs/>
         </w:rPr>
@@ -697,16 +1047,61 @@
       <w:r>
         <w:rPr>
           <w:rFonts w:hint="eastAsia"/>
-          <w:b/>
-          <w:bCs/>
+        </w:rPr>
+        <w:t xml:space="preserve"> [What</w:t>
+      </w:r>
+      <w:r>
+        <w:t>’</w:t>
+      </w:r>
+      <w:r>
+        <w:rPr>
+          <w:rFonts w:hint="eastAsia"/>
+        </w:rPr>
+        <w:t xml:space="preserve">s more], [there is </w:t>
+      </w:r>
+      <w:r>
+        <w:t>…</w:t>
+      </w:r>
+      <w:r>
+        <w:rPr>
+          <w:rFonts w:hint="eastAsia"/>
+        </w:rPr>
+        <w:t xml:space="preserve"> on the right side, which is close to</w:t>
+      </w:r>
+      <w:r>
+        <w:t>…</w:t>
+      </w:r>
+      <w:r>
+        <w:rPr>
+          <w:rFonts w:hint="eastAsia"/>
+        </w:rPr>
+        <w:t>]</w:t>
+      </w:r>
+    </w:p>
+    <w:p>
+      <w:r>
+        <w:rPr>
+          <w:rFonts w:hint="eastAsia"/>
+        </w:rPr>
+        <w:t xml:space="preserve">[there is </w:t>
+      </w:r>
+      <w:r>
+        <w:t>…</w:t>
+      </w:r>
+      <w:r>
+        <w:rPr>
+          <w:rFonts w:hint="eastAsia"/>
         </w:rPr>
         <w:t xml:space="preserve"> </w:t>
       </w:r>
       <w:r>
-        <w:rPr>
-          <w:rFonts w:hint="eastAsia"/>
-        </w:rPr>
-        <w:t>[After that], we can see [</w:t>
+        <w:t>on the</w:t>
+      </w:r>
+      <w:r>
+        <w:rPr>
+          <w:rFonts w:hint="eastAsia"/>
+        </w:rPr>
+        <w:t xml:space="preserve"> right side, which is close to</w:t>
       </w:r>
       <w:r>
         <w:t>…</w:t>
@@ -715,24 +1110,839 @@
         <w:rPr>
           <w:rFonts w:hint="eastAsia"/>
         </w:rPr>
-        <w:t>in the second step].</w:t>
-      </w:r>
-    </w:p>
-    <w:p>
-      <w:r>
-        <w:rPr>
-          <w:rFonts w:hint="eastAsia"/>
-        </w:rPr>
-        <w:t>[After that]</w:t>
-      </w:r>
-      <w:r>
-        <w:rPr>
-          <w:rFonts w:hint="eastAsia"/>
-        </w:rPr>
-        <w:t xml:space="preserve"> = next, then, followed by that, at the following stage</w:t>
-      </w:r>
-    </w:p>
-    <w:p>
+        <w:t xml:space="preserve">] </w:t>
+      </w:r>
+      <w:r>
+        <w:rPr>
+          <w:rFonts w:hint="eastAsia"/>
+        </w:rPr>
+        <w:t>= A transform to/ become/ turn into B</w:t>
+      </w:r>
+    </w:p>
+    <w:p>
+      <w:r>
+        <w:rPr>
+          <w:rFonts w:hint="eastAsia"/>
+        </w:rPr>
+        <w:t xml:space="preserve">[is close to] = is related to, is </w:t>
+      </w:r>
+      <w:r>
+        <w:t>connected</w:t>
+      </w:r>
+      <w:r>
+        <w:rPr>
+          <w:rFonts w:hint="eastAsia"/>
+        </w:rPr>
+        <w:t xml:space="preserve"> with, is relevant to, is far from, is next to, is opposite to</w:t>
+      </w:r>
+    </w:p>
+    <w:p>
+      <w:r>
+        <w:rPr>
+          <w:rFonts w:hint="eastAsia"/>
+          <w:b/>
+          <w:bCs/>
+        </w:rPr>
+        <w:t>第五句</w:t>
+      </w:r>
+      <w:r>
+        <w:rPr>
+          <w:rFonts w:hint="eastAsia"/>
+          <w:b/>
+          <w:bCs/>
+        </w:rPr>
+        <w:t xml:space="preserve"> </w:t>
+      </w:r>
+      <w:r>
+        <w:rPr>
+          <w:rFonts w:hint="eastAsia"/>
+        </w:rPr>
+        <w:t>in conclusion, this picture/ map illustrates 主题/标题</w:t>
+      </w:r>
+    </w:p>
+    <w:p>
+      <w:r>
+        <w:rPr>
+          <w:rFonts w:hint="eastAsia"/>
+        </w:rPr>
+        <w:t xml:space="preserve">[in conclusion] = overall, to sum up, in general, </w:t>
+      </w:r>
+      <w:r>
+        <w:t>generally</w:t>
+      </w:r>
+      <w:r>
+        <w:rPr>
+          <w:rFonts w:hint="eastAsia"/>
+        </w:rPr>
+        <w:t xml:space="preserve"> speaking, all in all</w:t>
+      </w:r>
+    </w:p>
+    <w:p>
+      <w:r>
+        <w:rPr>
+          <w:rFonts w:hint="eastAsia"/>
+        </w:rPr>
+        <w:t xml:space="preserve">[illustrate] = give information about, show, present, tell us about, mention, talk about, is </w:t>
+      </w:r>
+      <w:r>
+        <w:t>talking</w:t>
+      </w:r>
+      <w:r>
+        <w:rPr>
+          <w:rFonts w:hint="eastAsia"/>
+        </w:rPr>
+        <w:t xml:space="preserve"> about, show the changes in</w:t>
+      </w:r>
+    </w:p>
+    <w:p/>
+    <w:p>
+      <w:pPr>
+        <w:rPr>
+          <w:b/>
+          <w:bCs/>
+        </w:rPr>
+      </w:pPr>
+      <w:r>
+        <w:rPr>
+          <w:rFonts w:hint="eastAsia"/>
+          <w:b/>
+          <w:bCs/>
+        </w:rPr>
+        <w:t>写作篇</w:t>
+      </w:r>
+    </w:p>
+    <w:p>
+      <w:pPr>
+        <w:pStyle w:val="ListParagraph"/>
+        <w:numPr>
+          <w:ilvl w:val="0"/>
+          <w:numId w:val="2"/>
+        </w:numPr>
+        <w:rPr>
+          <w:b/>
+          <w:bCs/>
+        </w:rPr>
+      </w:pPr>
+      <w:r>
+        <w:rPr>
+          <w:rFonts w:hint="eastAsia"/>
+          <w:b/>
+          <w:bCs/>
+        </w:rPr>
+        <w:t>SWT</w:t>
+      </w:r>
+    </w:p>
+    <w:p>
+      <w:r>
+        <w:rPr>
+          <w:rFonts w:hint="eastAsia"/>
+          <w:b/>
+          <w:bCs/>
+        </w:rPr>
+        <w:t xml:space="preserve">评分准则 </w:t>
+      </w:r>
+      <w:r>
+        <w:rPr>
+          <w:rFonts w:hint="eastAsia"/>
+        </w:rPr>
+        <w:t>1. 5-75词的一句话，不能出现两个句</w:t>
+      </w:r>
+      <w:r>
+        <w:rPr>
+          <w:rFonts w:hint="eastAsia"/>
+        </w:rPr>
+        <w:t xml:space="preserve"> </w:t>
+      </w:r>
+      <w:r>
+        <w:rPr>
+          <w:rFonts w:hint="eastAsia"/>
+        </w:rPr>
+        <w:t xml:space="preserve">2. </w:t>
+      </w:r>
+      <w:r>
+        <w:rPr>
+          <w:rFonts w:hint="eastAsia"/>
+        </w:rPr>
+        <w:t>文本内容全部总结，使用</w:t>
+      </w:r>
+      <w:r>
+        <w:t>paraphrase</w:t>
+      </w:r>
+      <w:r>
+        <w:rPr>
+          <w:rFonts w:hint="eastAsia"/>
+        </w:rPr>
+        <w:t>，使用合适的连接词，删减细节</w:t>
+      </w:r>
+    </w:p>
+    <w:p>
+      <w:r>
+        <w:rPr>
+          <w:rFonts w:hint="eastAsia"/>
+          <w:b/>
+          <w:bCs/>
+        </w:rPr>
+        <w:t xml:space="preserve">模板框架 </w:t>
+      </w:r>
+      <w:r>
+        <w:rPr>
+          <w:rFonts w:hint="eastAsia"/>
+        </w:rPr>
+        <w:t>选择</w:t>
+      </w:r>
+      <w:r>
+        <w:rPr>
+          <w:rFonts w:hint="eastAsia"/>
+        </w:rPr>
+        <w:t>3-4个重点句（通常是首尾+中间一到两句话）</w:t>
+      </w:r>
+    </w:p>
+    <w:p>
+      <w:r>
+        <w:rPr>
+          <w:rFonts w:hint="eastAsia"/>
+        </w:rPr>
+        <w:t>三句话模板：s1, and s2, but s3. Although s1, s2, and s3.</w:t>
+      </w:r>
+    </w:p>
+    <w:p>
+      <w:r>
+        <w:rPr>
+          <w:rFonts w:hint="eastAsia"/>
+        </w:rPr>
+        <w:t>四句话模板: While s1, s2; s3, and s4.</w:t>
+      </w:r>
+    </w:p>
+    <w:p>
+      <w:r>
+        <w:rPr>
+          <w:rFonts w:hint="eastAsia"/>
+          <w:b/>
+          <w:bCs/>
+        </w:rPr>
+        <w:t xml:space="preserve">使用规范 </w:t>
+      </w:r>
+      <w:r>
+        <w:rPr>
+          <w:rFonts w:hint="eastAsia"/>
+        </w:rPr>
+        <w:t>先摘抄重点句，一定要保证没有拼写错误。按照句子数量选择合适的模板，若不足50+单词请继续找重点句。连接好所有句子后</w:t>
+      </w:r>
+      <w:r>
+        <w:rPr>
+          <w:rFonts w:hint="eastAsia"/>
+        </w:rPr>
+        <w:t>，将缩写全部写全，并</w:t>
+      </w:r>
+      <w:r>
+        <w:rPr>
+          <w:rFonts w:hint="eastAsia"/>
+        </w:rPr>
+        <w:t>可以适当同义词替换一些单词或短语。</w:t>
+      </w:r>
+    </w:p>
+    <w:p>
+      <w:pPr>
+        <w:pStyle w:val="ListParagraph"/>
+        <w:numPr>
+          <w:ilvl w:val="0"/>
+          <w:numId w:val="2"/>
+        </w:numPr>
+      </w:pPr>
+      <w:r>
+        <w:rPr>
+          <w:rFonts w:hint="eastAsia"/>
+          <w:b/>
+          <w:bCs/>
+        </w:rPr>
+        <w:t>WE</w:t>
+      </w:r>
+    </w:p>
+    <w:p>
+      <w:pPr>
+        <w:rPr>
+          <w:b/>
+          <w:bCs/>
+        </w:rPr>
+      </w:pPr>
+      <w:r>
+        <w:rPr>
+          <w:rFonts w:hint="eastAsia"/>
+          <w:b/>
+          <w:bCs/>
+        </w:rPr>
+        <w:t>判断题型</w:t>
+      </w:r>
+    </w:p>
+    <w:p>
+      <w:r>
+        <w:rPr>
+          <w:noProof/>
+        </w:rPr>
+        <w:drawing>
+          <wp:inline distT="0" distB="0" distL="0" distR="0" wp14:anchorId="3772FE21" wp14:editId="29A68C05">
+            <wp:extent cx="4505632" cy="798494"/>
+            <wp:effectExtent l="0" t="0" r="0" b="1905"/>
+            <wp:docPr id="78018747" name="Picture 1"/>
+            <wp:cNvGraphicFramePr>
+              <a:graphicFrameLocks xmlns:a="http://schemas.openxmlformats.org/drawingml/2006/main" noChangeAspect="1"/>
+            </wp:cNvGraphicFramePr>
+            <a:graphic xmlns:a="http://schemas.openxmlformats.org/drawingml/2006/main">
+              <a:graphicData uri="http://schemas.openxmlformats.org/drawingml/2006/picture">
+                <pic:pic xmlns:pic="http://schemas.openxmlformats.org/drawingml/2006/picture">
+                  <pic:nvPicPr>
+                    <pic:cNvPr id="78018747" name=""/>
+                    <pic:cNvPicPr/>
+                  </pic:nvPicPr>
+                  <pic:blipFill>
+                    <a:blip r:embed="rId6"/>
+                    <a:stretch>
+                      <a:fillRect/>
+                    </a:stretch>
+                  </pic:blipFill>
+                  <pic:spPr>
+                    <a:xfrm>
+                      <a:off x="0" y="0"/>
+                      <a:ext cx="4512965" cy="799793"/>
+                    </a:xfrm>
+                    <a:prstGeom prst="rect">
+                      <a:avLst/>
+                    </a:prstGeom>
+                  </pic:spPr>
+                </pic:pic>
+              </a:graphicData>
+            </a:graphic>
+          </wp:inline>
+        </w:drawing>
+      </w:r>
+    </w:p>
+    <w:p>
+      <w:pPr>
+        <w:rPr>
+          <w:rFonts w:hint="eastAsia"/>
+        </w:rPr>
+      </w:pPr>
+      <w:r>
+        <w:rPr>
+          <w:rFonts w:hint="eastAsia"/>
+        </w:rPr>
+        <w:t xml:space="preserve">倾向性双边讨论= adv + disadv </w:t>
+      </w:r>
+    </w:p>
+    <w:p>
+      <w:pPr>
+        <w:rPr>
+          <w:rFonts w:hint="eastAsia"/>
+          <w:b/>
+          <w:bCs/>
+        </w:rPr>
+      </w:pPr>
+      <w:r>
+        <w:rPr>
+          <w:rFonts w:hint="eastAsia"/>
+          <w:b/>
+          <w:bCs/>
+        </w:rPr>
+        <w:t>总结构</w:t>
+      </w:r>
+    </w:p>
+    <w:p>
+      <w:r>
+        <w:rPr>
+          <w:rFonts w:hint="eastAsia"/>
+        </w:rPr>
+        <w:t>P1 introduction; P2 Present idea1; P3 Present idea 2; P4 Summarize</w:t>
+      </w:r>
+    </w:p>
+    <w:p>
+      <w:r>
+        <w:rPr>
+          <w:rFonts w:hint="eastAsia"/>
+          <w:b/>
+          <w:bCs/>
+        </w:rPr>
+        <w:t>得分点</w:t>
+      </w:r>
+      <w:r>
+        <w:rPr>
+          <w:rFonts w:hint="eastAsia"/>
+          <w:b/>
+          <w:bCs/>
+        </w:rPr>
+        <w:t xml:space="preserve"> </w:t>
+      </w:r>
+      <w:r>
+        <w:rPr>
+          <w:rFonts w:hint="eastAsia"/>
+        </w:rPr>
+        <w:t>句式多样性；语法；拼写；200-300单词</w:t>
+      </w:r>
+    </w:p>
+    <w:p>
+      <w:pPr>
+        <w:rPr>
+          <w:b/>
+          <w:bCs/>
+        </w:rPr>
+      </w:pPr>
+      <w:r>
+        <w:rPr>
+          <w:rFonts w:hint="eastAsia"/>
+          <w:b/>
+          <w:bCs/>
+        </w:rPr>
+        <w:t>做题流程</w:t>
+      </w:r>
+    </w:p>
+    <w:p>
+      <w:r>
+        <w:rPr>
+          <w:rFonts w:hint="eastAsia"/>
+        </w:rPr>
+        <w:t>1</w:t>
+      </w:r>
+      <w:r>
+        <w:rPr>
+          <w:rFonts w:hint="eastAsia"/>
+        </w:rPr>
+        <w:t>针对正反观点脑暴支撑论点，脑暴opinion</w:t>
+      </w:r>
+    </w:p>
+    <w:p>
+      <w:r>
+        <w:rPr>
+          <w:rFonts w:hint="eastAsia"/>
+        </w:rPr>
+        <w:t>2用Power-这个论点足够strong and relevant吗？Proof-针对此论点可以给出清晰可信的例子吗？</w:t>
+      </w:r>
+      <w:r>
+        <w:t>personaliz</w:t>
+      </w:r>
+      <w:r>
+        <w:rPr>
+          <w:rFonts w:hint="eastAsia"/>
+        </w:rPr>
+        <w:t>able-能够和真实事件联系起来嘛？过滤观点，为正反观点都过滤出3个</w:t>
+      </w:r>
+      <w:r>
+        <w:rPr>
+          <w:rFonts w:hint="eastAsia"/>
+        </w:rPr>
+        <w:lastRenderedPageBreak/>
+        <w:t>论点</w:t>
+      </w:r>
+    </w:p>
+    <w:p>
+      <w:r>
+        <w:rPr>
+          <w:rFonts w:hint="eastAsia"/>
+        </w:rPr>
+        <w:t>3将idea转为小论句</w:t>
+      </w:r>
+      <w:r>
+        <w:rPr>
+          <w:rFonts w:hint="eastAsia"/>
+        </w:rPr>
+        <w:t xml:space="preserve">【Claim your point, Why the logic, Example about something concrete, </w:t>
+      </w:r>
+      <w:r>
+        <w:rPr>
+          <w:rFonts w:hint="eastAsia"/>
+        </w:rPr>
+        <w:t xml:space="preserve">使用one or two  opinion </w:t>
+      </w:r>
+      <w:r>
+        <w:rPr>
+          <w:rFonts w:hint="eastAsia"/>
+        </w:rPr>
+        <w:t xml:space="preserve">Link back to the </w:t>
+      </w:r>
+      <w:r>
+        <w:rPr>
+          <w:rFonts w:hint="eastAsia"/>
+        </w:rPr>
+        <w:t>观点</w:t>
+      </w:r>
+      <w:r>
+        <w:rPr>
+          <w:rFonts w:hint="eastAsia"/>
+        </w:rPr>
+        <w:t>】</w:t>
+      </w:r>
+    </w:p>
+    <w:p>
+      <w:pPr>
+        <w:rPr>
+          <w:b/>
+          <w:bCs/>
+        </w:rPr>
+      </w:pPr>
+      <w:r>
+        <w:rPr>
+          <w:rFonts w:hint="eastAsia"/>
+          <w:b/>
+          <w:bCs/>
+        </w:rPr>
+        <w:t>论点展开</w:t>
+      </w:r>
+    </w:p>
+    <w:p>
+      <w:r>
+        <w:rPr>
+          <w:noProof/>
+        </w:rPr>
+        <w:drawing>
+          <wp:inline distT="0" distB="0" distL="0" distR="0" wp14:anchorId="0F14FC92" wp14:editId="26DA4CD6">
+            <wp:extent cx="5274310" cy="1760621"/>
+            <wp:effectExtent l="0" t="0" r="2540" b="0"/>
+            <wp:docPr id="99886461" name="Picture 1"/>
+            <wp:cNvGraphicFramePr>
+              <a:graphicFrameLocks xmlns:a="http://schemas.openxmlformats.org/drawingml/2006/main" noChangeAspect="1"/>
+            </wp:cNvGraphicFramePr>
+            <a:graphic xmlns:a="http://schemas.openxmlformats.org/drawingml/2006/main">
+              <a:graphicData uri="http://schemas.openxmlformats.org/drawingml/2006/picture">
+                <pic:pic xmlns:pic="http://schemas.openxmlformats.org/drawingml/2006/picture">
+                  <pic:nvPicPr>
+                    <pic:cNvPr id="99886461" name=""/>
+                    <pic:cNvPicPr/>
+                  </pic:nvPicPr>
+                  <pic:blipFill rotWithShape="1">
+                    <a:blip r:embed="rId7"/>
+                    <a:srcRect b="18620"/>
+                    <a:stretch>
+                      <a:fillRect/>
+                    </a:stretch>
+                  </pic:blipFill>
+                  <pic:spPr bwMode="auto">
+                    <a:xfrm>
+                      <a:off x="0" y="0"/>
+                      <a:ext cx="5274310" cy="1760621"/>
+                    </a:xfrm>
+                    <a:prstGeom prst="rect">
+                      <a:avLst/>
+                    </a:prstGeom>
+                    <a:ln>
+                      <a:noFill/>
+                    </a:ln>
+                    <a:extLst>
+                      <a:ext uri="{53640926-AAD7-44D8-BBD7-CCE9431645EC}">
+                        <a14:shadowObscured xmlns:a14="http://schemas.microsoft.com/office/drawing/2010/main"/>
+                      </a:ext>
+                    </a:extLst>
+                  </pic:spPr>
+                </pic:pic>
+              </a:graphicData>
+            </a:graphic>
+          </wp:inline>
+        </w:drawing>
+      </w:r>
+    </w:p>
+    <w:p>
+      <w:r>
+        <w:rPr>
+          <w:noProof/>
+        </w:rPr>
+        <w:drawing>
+          <wp:inline distT="0" distB="0" distL="0" distR="0" wp14:anchorId="1670C5A9" wp14:editId="72DFAC5A">
+            <wp:extent cx="5210142" cy="1016812"/>
+            <wp:effectExtent l="0" t="0" r="0" b="0"/>
+            <wp:docPr id="317004374" name="Picture 1"/>
+            <wp:cNvGraphicFramePr>
+              <a:graphicFrameLocks xmlns:a="http://schemas.openxmlformats.org/drawingml/2006/main" noChangeAspect="1"/>
+            </wp:cNvGraphicFramePr>
+            <a:graphic xmlns:a="http://schemas.openxmlformats.org/drawingml/2006/main">
+              <a:graphicData uri="http://schemas.openxmlformats.org/drawingml/2006/picture">
+                <pic:pic xmlns:pic="http://schemas.openxmlformats.org/drawingml/2006/picture">
+                  <pic:nvPicPr>
+                    <pic:cNvPr id="317004374" name=""/>
+                    <pic:cNvPicPr/>
+                  </pic:nvPicPr>
+                  <pic:blipFill>
+                    <a:blip r:embed="rId8"/>
+                    <a:stretch>
+                      <a:fillRect/>
+                    </a:stretch>
+                  </pic:blipFill>
+                  <pic:spPr>
+                    <a:xfrm>
+                      <a:off x="0" y="0"/>
+                      <a:ext cx="5211495" cy="1017076"/>
+                    </a:xfrm>
+                    <a:prstGeom prst="rect">
+                      <a:avLst/>
+                    </a:prstGeom>
+                  </pic:spPr>
+                </pic:pic>
+              </a:graphicData>
+            </a:graphic>
+          </wp:inline>
+        </w:drawing>
+      </w:r>
+    </w:p>
+    <w:p>
+      <w:r>
+        <w:rPr>
+          <w:rFonts w:hint="eastAsia"/>
+        </w:rPr>
+        <w:t>例题分析：同不同意ads如今过多地影响了人们的选择？</w:t>
+      </w:r>
+    </w:p>
+    <w:p>
+      <w:r>
+        <w:rPr>
+          <w:rFonts w:hint="eastAsia"/>
+        </w:rPr>
+        <w:t>不同意论点1.ads帮人们省钱 2.ads更加方便，节省人们的时间 3.ads增加了信息的流通效率，让人们能有更好的选择</w:t>
+      </w:r>
+      <w:r>
+        <w:rPr>
+          <w:rFonts w:hint="eastAsia"/>
+        </w:rPr>
+        <w:t xml:space="preserve"> 4.反驳“有的人可能认为广告带来misleading points</w:t>
+      </w:r>
+      <w:r>
+        <w:t>”</w:t>
+      </w:r>
+      <w:r>
+        <w:rPr>
+          <w:rFonts w:hint="eastAsia"/>
+        </w:rPr>
+        <w:t>，指正：广告都是基于</w:t>
+      </w:r>
+      <w:r>
+        <w:t>personalization</w:t>
+      </w:r>
+      <w:r>
+        <w:rPr>
+          <w:rFonts w:hint="eastAsia"/>
+        </w:rPr>
+        <w:t>推荐的，并不会带来wrong information.</w:t>
+      </w:r>
+    </w:p>
+    <w:p>
+      <w:pPr>
+        <w:rPr>
+          <w:b/>
+          <w:bCs/>
+        </w:rPr>
+      </w:pPr>
+      <w:r>
+        <w:rPr>
+          <w:rFonts w:hint="eastAsia"/>
+          <w:b/>
+          <w:bCs/>
+        </w:rPr>
+        <w:t>具体题型具体分析</w:t>
+      </w:r>
+    </w:p>
+    <w:p>
+      <w:pPr>
+        <w:pStyle w:val="ListParagraph"/>
+        <w:numPr>
+          <w:ilvl w:val="0"/>
+          <w:numId w:val="3"/>
+        </w:numPr>
+        <w:rPr>
+          <w:b/>
+          <w:bCs/>
+        </w:rPr>
+      </w:pPr>
+      <w:r>
+        <w:rPr>
+          <w:rFonts w:hint="eastAsia"/>
+        </w:rPr>
+        <w:t>单边讨论</w:t>
+      </w:r>
+      <w:r>
+        <w:rPr>
+          <w:rFonts w:hint="eastAsia"/>
+        </w:rPr>
+        <w:t xml:space="preserve"> 单纯陈述句+agree or disagree</w:t>
+      </w:r>
+    </w:p>
+    <w:p>
+      <w:pPr>
+        <w:pStyle w:val="ListParagraph"/>
+        <w:ind w:left="360"/>
+        <w:rPr>
+          <w:b/>
+          <w:bCs/>
+        </w:rPr>
+      </w:pPr>
+      <w:r>
+        <w:rPr>
+          <w:noProof/>
+        </w:rPr>
+        <w:drawing>
+          <wp:inline distT="0" distB="0" distL="0" distR="0" wp14:anchorId="72AAAEC9" wp14:editId="0ED3BCB2">
+            <wp:extent cx="4836160" cy="3358412"/>
+            <wp:effectExtent l="0" t="0" r="2540" b="0"/>
+            <wp:docPr id="825871887" name="Picture 1"/>
+            <wp:cNvGraphicFramePr>
+              <a:graphicFrameLocks xmlns:a="http://schemas.openxmlformats.org/drawingml/2006/main" noChangeAspect="1"/>
+            </wp:cNvGraphicFramePr>
+            <a:graphic xmlns:a="http://schemas.openxmlformats.org/drawingml/2006/main">
+              <a:graphicData uri="http://schemas.openxmlformats.org/drawingml/2006/picture">
+                <pic:pic xmlns:pic="http://schemas.openxmlformats.org/drawingml/2006/picture">
+                  <pic:nvPicPr>
+                    <pic:cNvPr id="825871887" name=""/>
+                    <pic:cNvPicPr/>
+                  </pic:nvPicPr>
+                  <pic:blipFill>
+                    <a:blip r:embed="rId9"/>
+                    <a:stretch>
+                      <a:fillRect/>
+                    </a:stretch>
+                  </pic:blipFill>
+                  <pic:spPr>
+                    <a:xfrm>
+                      <a:off x="0" y="0"/>
+                      <a:ext cx="4844464" cy="3364179"/>
+                    </a:xfrm>
+                    <a:prstGeom prst="rect">
+                      <a:avLst/>
+                    </a:prstGeom>
+                  </pic:spPr>
+                </pic:pic>
+              </a:graphicData>
+            </a:graphic>
+          </wp:inline>
+        </w:drawing>
+      </w:r>
+    </w:p>
+    <w:p>
+      <w:pPr>
+        <w:pStyle w:val="ListParagraph"/>
+        <w:numPr>
+          <w:ilvl w:val="0"/>
+          <w:numId w:val="3"/>
+        </w:numPr>
+      </w:pPr>
+      <w:r>
+        <w:rPr>
+          <w:rFonts w:hint="eastAsia"/>
+        </w:rPr>
+        <w:t>双边</w:t>
+      </w:r>
+      <w:r>
+        <w:rPr>
+          <w:rFonts w:hint="eastAsia"/>
+        </w:rPr>
+        <w:t>偏向性</w:t>
+      </w:r>
+      <w:r>
+        <w:rPr>
+          <w:rFonts w:hint="eastAsia"/>
+        </w:rPr>
+        <w:t>讨论</w:t>
+      </w:r>
+      <w:r>
+        <w:rPr>
+          <w:rFonts w:hint="eastAsia"/>
+        </w:rPr>
+        <w:t xml:space="preserve"> more than, outweigh类带比较的词汇都要讨论双边</w:t>
+      </w:r>
+    </w:p>
+    <w:p>
+      <w:r>
+        <w:lastRenderedPageBreak/>
+        <w:drawing>
+          <wp:inline distT="0" distB="0" distL="0" distR="0" wp14:anchorId="5E2EAED7" wp14:editId="4DAE2835">
+            <wp:extent cx="5274310" cy="2978150"/>
+            <wp:effectExtent l="0" t="0" r="2540" b="0"/>
+            <wp:docPr id="340941275" name="Picture 1"/>
+            <wp:cNvGraphicFramePr>
+              <a:graphicFrameLocks xmlns:a="http://schemas.openxmlformats.org/drawingml/2006/main" noChangeAspect="1"/>
+            </wp:cNvGraphicFramePr>
+            <a:graphic xmlns:a="http://schemas.openxmlformats.org/drawingml/2006/main">
+              <a:graphicData uri="http://schemas.openxmlformats.org/drawingml/2006/picture">
+                <pic:pic xmlns:pic="http://schemas.openxmlformats.org/drawingml/2006/picture">
+                  <pic:nvPicPr>
+                    <pic:cNvPr id="340941275" name=""/>
+                    <pic:cNvPicPr/>
+                  </pic:nvPicPr>
+                  <pic:blipFill>
+                    <a:blip r:embed="rId10"/>
+                    <a:stretch>
+                      <a:fillRect/>
+                    </a:stretch>
+                  </pic:blipFill>
+                  <pic:spPr>
+                    <a:xfrm>
+                      <a:off x="0" y="0"/>
+                      <a:ext cx="5274310" cy="2978150"/>
+                    </a:xfrm>
+                    <a:prstGeom prst="rect">
+                      <a:avLst/>
+                    </a:prstGeom>
+                  </pic:spPr>
+                </pic:pic>
+              </a:graphicData>
+            </a:graphic>
+          </wp:inline>
+        </w:drawing>
+      </w:r>
+    </w:p>
+    <w:p>
+      <w:r>
+        <w:drawing>
+          <wp:inline distT="0" distB="0" distL="0" distR="0" wp14:anchorId="527A7256" wp14:editId="681638FC">
+            <wp:extent cx="4675239" cy="3550615"/>
+            <wp:effectExtent l="0" t="0" r="0" b="0"/>
+            <wp:docPr id="1166936394" name="Picture 1"/>
+            <wp:cNvGraphicFramePr>
+              <a:graphicFrameLocks xmlns:a="http://schemas.openxmlformats.org/drawingml/2006/main" noChangeAspect="1"/>
+            </wp:cNvGraphicFramePr>
+            <a:graphic xmlns:a="http://schemas.openxmlformats.org/drawingml/2006/main">
+              <a:graphicData uri="http://schemas.openxmlformats.org/drawingml/2006/picture">
+                <pic:pic xmlns:pic="http://schemas.openxmlformats.org/drawingml/2006/picture">
+                  <pic:nvPicPr>
+                    <pic:cNvPr id="1166936394" name=""/>
+                    <pic:cNvPicPr/>
+                  </pic:nvPicPr>
+                  <pic:blipFill>
+                    <a:blip r:embed="rId11"/>
+                    <a:stretch>
+                      <a:fillRect/>
+                    </a:stretch>
+                  </pic:blipFill>
+                  <pic:spPr>
+                    <a:xfrm>
+                      <a:off x="0" y="0"/>
+                      <a:ext cx="4685619" cy="3558498"/>
+                    </a:xfrm>
+                    <a:prstGeom prst="rect">
+                      <a:avLst/>
+                    </a:prstGeom>
+                  </pic:spPr>
+                </pic:pic>
+              </a:graphicData>
+            </a:graphic>
+          </wp:inline>
+        </w:drawing>
+      </w:r>
+    </w:p>
+    <w:p>
+      <w:pPr>
+        <w:pStyle w:val="ListParagraph"/>
+        <w:numPr>
+          <w:ilvl w:val="0"/>
+          <w:numId w:val="3"/>
+        </w:numPr>
+        <w:rPr>
+          <w:rFonts w:hint="eastAsia"/>
+        </w:rPr>
+      </w:pPr>
+    </w:p>
+    <w:p>
+      <w:r>
+        <w:rPr>
+          <w:rFonts w:hint="eastAsia"/>
+          <w:b/>
+          <w:bCs/>
+        </w:rPr>
+        <w:t>开头段</w:t>
+      </w:r>
       <w:r>
         <w:rPr>
           <w:rFonts w:hint="eastAsia"/>
@@ -740,153 +1950,19 @@
         <w:t>[</w:t>
       </w:r>
       <w:r>
-        <w:t>…</w:t>
-      </w:r>
-      <w:r>
-        <w:rPr>
-          <w:rFonts w:hint="eastAsia"/>
-        </w:rPr>
-        <w:t xml:space="preserve"> in the second step] = </w:t>
-      </w:r>
-      <w:r>
-        <w:t>…</w:t>
-      </w:r>
-      <w:r>
-        <w:rPr>
-          <w:rFonts w:hint="eastAsia"/>
-        </w:rPr>
-        <w:t xml:space="preserve"> is also </w:t>
-      </w:r>
-      <w:r>
-        <w:t>displayed</w:t>
-      </w:r>
-      <w:r>
-        <w:rPr>
-          <w:rFonts w:hint="eastAsia"/>
-        </w:rPr>
-        <w:t xml:space="preserve"> here</w:t>
-      </w:r>
-    </w:p>
-    <w:p>
-      <w:r>
-        <w:rPr>
-          <w:rFonts w:hint="eastAsia"/>
-          <w:b/>
-          <w:bCs/>
-        </w:rPr>
-        <w:t>第五句</w:t>
-      </w:r>
-      <w:r>
-        <w:rPr>
-          <w:rFonts w:hint="eastAsia"/>
-          <w:b/>
-          <w:bCs/>
-        </w:rPr>
-        <w:t xml:space="preserve"> </w:t>
-      </w:r>
-      <w:r>
-        <w:rPr>
-          <w:rFonts w:hint="eastAsia"/>
-        </w:rPr>
-        <w:t>[what is more], [it is clear] that the third step is</w:t>
-      </w:r>
-      <w:r>
-        <w:t>…</w:t>
-      </w:r>
-    </w:p>
-    <w:p>
-      <w:r>
-        <w:rPr>
-          <w:rFonts w:hint="eastAsia"/>
-        </w:rPr>
-        <w:t>[it is clear]</w:t>
-      </w:r>
-      <w:r>
-        <w:rPr>
-          <w:rFonts w:hint="eastAsia"/>
-        </w:rPr>
-        <w:t xml:space="preserve"> it can be seen that, it can be noticed </w:t>
-      </w:r>
-      <w:proofErr w:type="gramStart"/>
-      <w:r>
-        <w:rPr>
-          <w:rFonts w:hint="eastAsia"/>
-        </w:rPr>
-        <w:t>that,</w:t>
-      </w:r>
-      <w:proofErr w:type="gramEnd"/>
-      <w:r>
-        <w:rPr>
-          <w:rFonts w:hint="eastAsia"/>
-        </w:rPr>
-        <w:t xml:space="preserve"> it can be found that, it is obvious that, we can see that, we can notice </w:t>
-      </w:r>
-      <w:proofErr w:type="gramStart"/>
-      <w:r>
-        <w:rPr>
-          <w:rFonts w:hint="eastAsia"/>
-        </w:rPr>
-        <w:t>that,</w:t>
-      </w:r>
-      <w:proofErr w:type="gramEnd"/>
-      <w:r>
-        <w:rPr>
-          <w:rFonts w:hint="eastAsia"/>
-        </w:rPr>
-        <w:t xml:space="preserve"> we can find that</w:t>
-      </w:r>
-    </w:p>
-    <w:p>
-      <w:r>
-        <w:rPr>
-          <w:rFonts w:hint="eastAsia"/>
-          <w:b/>
-          <w:bCs/>
-        </w:rPr>
-        <w:t>第六句</w:t>
-      </w:r>
-      <w:r>
-        <w:rPr>
-          <w:rFonts w:hint="eastAsia"/>
-          <w:b/>
-          <w:bCs/>
-        </w:rPr>
-        <w:t xml:space="preserve"> </w:t>
-      </w:r>
-      <w:r>
-        <w:rPr>
-          <w:rFonts w:hint="eastAsia"/>
-        </w:rPr>
-        <w:t xml:space="preserve">[In conclusion], </w:t>
-      </w:r>
-      <w:r>
-        <w:rPr>
-          <w:rFonts w:hint="eastAsia"/>
-        </w:rPr>
-        <w:t>[</w:t>
-      </w:r>
-      <w:r>
-        <w:rPr>
-          <w:rFonts w:hint="eastAsia"/>
-        </w:rPr>
-        <w:t>the whole process ends up wi</w:t>
-      </w:r>
-      <w:r>
-        <w:rPr>
-          <w:rFonts w:hint="eastAsia"/>
-        </w:rPr>
-        <w:t>th (the last step)]</w:t>
-      </w:r>
-    </w:p>
-    <w:p>
-      <w:r>
-        <w:rPr>
-          <w:rFonts w:hint="eastAsia"/>
-        </w:rPr>
-        <w:t>[the whole process ends up with</w:t>
-      </w:r>
-      <w:r>
-        <w:t>…</w:t>
+        <w:rPr>
+          <w:rFonts w:hint="eastAsia"/>
+        </w:rPr>
+        <w:t xml:space="preserve">state the statement you are agreeing/ </w:t>
+      </w:r>
+      <w:r>
+        <w:t>disagreeing</w:t>
+      </w:r>
+      <w:r>
+        <w:rPr>
+          <w:rFonts w:hint="eastAsia"/>
+        </w:rPr>
+        <w:t xml:space="preserve"> with</w:t>
       </w:r>
       <w:r>
         <w:rPr>
@@ -898,352 +1974,10 @@
         <w:rPr>
           <w:rFonts w:hint="eastAsia"/>
         </w:rPr>
-        <w:t xml:space="preserve"> = we can see final step is</w:t>
-      </w:r>
-      <w:r>
-        <w:t>…</w:t>
-      </w:r>
-      <w:r>
-        <w:rPr>
-          <w:rFonts w:hint="eastAsia"/>
-        </w:rPr>
-        <w:t>, we can know the trend of (theme)</w:t>
+        <w:t>需要同义词替换或同义转述</w:t>
       </w:r>
     </w:p>
     <w:p/>
-    <w:p>
-      <w:pPr>
-        <w:rPr>
-          <w:b/>
-          <w:bCs/>
-        </w:rPr>
-      </w:pPr>
-      <w:r>
-        <w:rPr>
-          <w:rFonts w:hint="eastAsia"/>
-          <w:b/>
-          <w:bCs/>
-        </w:rPr>
-        <w:t>DI 纯图，地图模板</w:t>
-      </w:r>
-    </w:p>
-    <w:p>
-      <w:pPr>
-        <w:rPr>
-          <w:rFonts w:hint="eastAsia"/>
-          <w:b/>
-          <w:bCs/>
-        </w:rPr>
-      </w:pPr>
-      <w:r>
-        <w:rPr>
-          <w:rFonts w:hint="eastAsia"/>
-        </w:rPr>
-        <w:t>图片描述顺序：</w:t>
-      </w:r>
-      <w:r>
-        <w:rPr>
-          <w:rFonts w:hint="eastAsia"/>
-        </w:rPr>
-        <w:t>从左边到中间到右边</w:t>
-      </w:r>
-    </w:p>
-    <w:p>
-      <w:r>
-        <w:rPr>
-          <w:rFonts w:hint="eastAsia"/>
-          <w:b/>
-          <w:bCs/>
-        </w:rPr>
-        <w:lastRenderedPageBreak/>
-        <w:t>第一句</w:t>
-      </w:r>
-      <w:r>
-        <w:rPr>
-          <w:rFonts w:hint="eastAsia"/>
-          <w:b/>
-          <w:bCs/>
-        </w:rPr>
-        <w:t xml:space="preserve"> </w:t>
-      </w:r>
-      <w:r>
-        <w:rPr>
-          <w:rFonts w:hint="eastAsia"/>
-        </w:rPr>
-        <w:t>The picture [is about] (theme)</w:t>
-      </w:r>
-    </w:p>
-    <w:p>
-      <w:r>
-        <w:rPr>
-          <w:rFonts w:hint="eastAsia"/>
-        </w:rPr>
-        <w:t>[is about] = give information about, show, present, reflect, tell us about, mention, talk about, is talking about, show the changes in, illustrate</w:t>
-      </w:r>
-    </w:p>
-    <w:p>
-      <w:pPr>
-        <w:rPr>
-          <w:rFonts w:hint="eastAsia"/>
-        </w:rPr>
-      </w:pPr>
-      <w:r>
-        <w:rPr>
-          <w:rFonts w:hint="eastAsia"/>
-          <w:b/>
-          <w:bCs/>
-        </w:rPr>
-        <w:t>第二句</w:t>
-      </w:r>
-      <w:r>
-        <w:rPr>
-          <w:rFonts w:hint="eastAsia"/>
-        </w:rPr>
-        <w:t xml:space="preserve"> And from the [left] part of the picture, we can see</w:t>
-      </w:r>
-      <w:r>
-        <w:t>…</w:t>
-      </w:r>
-      <w:r>
-        <w:rPr>
-          <w:rFonts w:hint="eastAsia"/>
-        </w:rPr>
-        <w:t>, which is</w:t>
-      </w:r>
-      <w:r>
-        <w:t>…</w:t>
-      </w:r>
-    </w:p>
-    <w:p>
-      <w:r>
-        <w:rPr>
-          <w:rFonts w:hint="eastAsia"/>
-        </w:rPr>
-        <w:t>[left] = middle, right, top, bottom, outside, central</w:t>
-      </w:r>
-    </w:p>
-    <w:p>
-      <w:r>
-        <w:rPr>
-          <w:rFonts w:hint="eastAsia"/>
-          <w:b/>
-          <w:bCs/>
-        </w:rPr>
-        <w:t>第三句</w:t>
-      </w:r>
-      <w:r>
-        <w:rPr>
-          <w:rFonts w:hint="eastAsia"/>
-          <w:b/>
-          <w:bCs/>
-        </w:rPr>
-        <w:t xml:space="preserve"> </w:t>
-      </w:r>
-      <w:r>
-        <w:rPr>
-          <w:rFonts w:hint="eastAsia"/>
-        </w:rPr>
-        <w:t xml:space="preserve">However, we </w:t>
-      </w:r>
-      <w:r>
-        <w:t>can</w:t>
-      </w:r>
-      <w:r>
-        <w:rPr>
-          <w:rFonts w:hint="eastAsia"/>
-        </w:rPr>
-        <w:t xml:space="preserve"> see a 颜色 area in the central part, which means</w:t>
-      </w:r>
-      <w:r>
-        <w:t>…</w:t>
-      </w:r>
-    </w:p>
-    <w:p>
-      <w:r>
-        <w:rPr>
-          <w:rFonts w:hint="eastAsia"/>
-          <w:b/>
-          <w:bCs/>
-        </w:rPr>
-        <w:t>第四句</w:t>
-      </w:r>
-      <w:r>
-        <w:rPr>
-          <w:rFonts w:hint="eastAsia"/>
-        </w:rPr>
-        <w:t xml:space="preserve"> [What</w:t>
-      </w:r>
-      <w:proofErr w:type="gramStart"/>
-      <w:r>
-        <w:t>’</w:t>
-      </w:r>
-      <w:proofErr w:type="gramEnd"/>
-      <w:r>
-        <w:rPr>
-          <w:rFonts w:hint="eastAsia"/>
-        </w:rPr>
-        <w:t xml:space="preserve">s more], [there is </w:t>
-      </w:r>
-      <w:r>
-        <w:t>…</w:t>
-      </w:r>
-      <w:r>
-        <w:rPr>
-          <w:rFonts w:hint="eastAsia"/>
-        </w:rPr>
-        <w:t xml:space="preserve"> on the right side, which is close to</w:t>
-      </w:r>
-      <w:r>
-        <w:t>…</w:t>
-      </w:r>
-      <w:r>
-        <w:rPr>
-          <w:rFonts w:hint="eastAsia"/>
-        </w:rPr>
-        <w:t>]</w:t>
-      </w:r>
-    </w:p>
-    <w:p>
-      <w:r>
-        <w:rPr>
-          <w:rFonts w:hint="eastAsia"/>
-        </w:rPr>
-        <w:t xml:space="preserve">[there is </w:t>
-      </w:r>
-      <w:r>
-        <w:t>…</w:t>
-      </w:r>
-      <w:r>
-        <w:rPr>
-          <w:rFonts w:hint="eastAsia"/>
-        </w:rPr>
-        <w:t xml:space="preserve"> </w:t>
-      </w:r>
-      <w:r>
-        <w:t>on the</w:t>
-      </w:r>
-      <w:r>
-        <w:rPr>
-          <w:rFonts w:hint="eastAsia"/>
-        </w:rPr>
-        <w:t xml:space="preserve"> right side, which is close to</w:t>
-      </w:r>
-      <w:r>
-        <w:t>…</w:t>
-      </w:r>
-      <w:r>
-        <w:rPr>
-          <w:rFonts w:hint="eastAsia"/>
-        </w:rPr>
-        <w:t>]</w:t>
-      </w:r>
-      <w:r>
-        <w:rPr>
-          <w:rFonts w:hint="eastAsia"/>
-        </w:rPr>
-        <w:t xml:space="preserve"> </w:t>
-      </w:r>
-      <w:r>
-        <w:rPr>
-          <w:rFonts w:hint="eastAsia"/>
-        </w:rPr>
-        <w:t>= A transform to/ become/ turn into B</w:t>
-      </w:r>
-    </w:p>
-    <w:p>
-      <w:r>
-        <w:rPr>
-          <w:rFonts w:hint="eastAsia"/>
-        </w:rPr>
-        <w:t xml:space="preserve">[is close to] = is related to, </w:t>
-      </w:r>
-      <w:proofErr w:type="gramStart"/>
-      <w:r>
-        <w:rPr>
-          <w:rFonts w:hint="eastAsia"/>
-        </w:rPr>
-        <w:t xml:space="preserve">is </w:t>
-      </w:r>
-      <w:r>
-        <w:t>connected</w:t>
-      </w:r>
-      <w:r>
-        <w:rPr>
-          <w:rFonts w:hint="eastAsia"/>
-        </w:rPr>
-        <w:t xml:space="preserve"> with</w:t>
-      </w:r>
-      <w:proofErr w:type="gramEnd"/>
-      <w:r>
-        <w:rPr>
-          <w:rFonts w:hint="eastAsia"/>
-        </w:rPr>
-        <w:t>, is relevant to, is far from, is next to, is opposite to</w:t>
-      </w:r>
-    </w:p>
-    <w:p>
-      <w:r>
-        <w:rPr>
-          <w:rFonts w:hint="eastAsia"/>
-          <w:b/>
-          <w:bCs/>
-        </w:rPr>
-        <w:t>第五句</w:t>
-      </w:r>
-      <w:r>
-        <w:rPr>
-          <w:rFonts w:hint="eastAsia"/>
-          <w:b/>
-          <w:bCs/>
-        </w:rPr>
-        <w:t xml:space="preserve"> </w:t>
-      </w:r>
-      <w:r>
-        <w:rPr>
-          <w:rFonts w:hint="eastAsia"/>
-        </w:rPr>
-        <w:t>in conclusion, this picture/ map illustrates 主题/标题</w:t>
-      </w:r>
-    </w:p>
-    <w:p>
-      <w:r>
-        <w:rPr>
-          <w:rFonts w:hint="eastAsia"/>
-        </w:rPr>
-        <w:t xml:space="preserve">[in conclusion] = overall, to sum up, in general, </w:t>
-      </w:r>
-      <w:r>
-        <w:t>generally</w:t>
-      </w:r>
-      <w:r>
-        <w:rPr>
-          <w:rFonts w:hint="eastAsia"/>
-        </w:rPr>
-        <w:t xml:space="preserve"> speaking, all in all</w:t>
-      </w:r>
-    </w:p>
-    <w:p>
-      <w:pPr>
-        <w:rPr>
-          <w:rFonts w:hint="eastAsia"/>
-        </w:rPr>
-      </w:pPr>
-      <w:r>
-        <w:rPr>
-          <w:rFonts w:hint="eastAsia"/>
-        </w:rPr>
-        <w:t xml:space="preserve">[illustrate] = give information about, show, present, tell us about, mention, talk about, is </w:t>
-      </w:r>
-      <w:r>
-        <w:t>talking</w:t>
-      </w:r>
-      <w:r>
-        <w:rPr>
-          <w:rFonts w:hint="eastAsia"/>
-        </w:rPr>
-        <w:t xml:space="preserve"> about, show the changes in</w:t>
-      </w:r>
-    </w:p>
     <w:sectPr>
       <w:pgSz w:w="11906" w:h="16838"/>
       <w:pgMar w:top="1440" w:right="1800" w:bottom="1440" w:left="1800" w:header="851" w:footer="992" w:gutter="0"/>
@@ -1257,6 +1991,120 @@
 <file path=word/numbering.xml><?xml version="1.0" encoding="utf-8"?>
 <w:numbering xmlns:wpc="http://schemas.microsoft.com/office/word/2010/wordprocessingCanvas" xmlns:cx="http://schemas.microsoft.com/office/drawing/2014/chartex" xmlns:cx1="http://schemas.microsoft.com/office/drawing/2015/9/8/chartex" xmlns:cx2="http://schemas.microsoft.com/office/drawing/2015/10/21/chartex" xmlns:cx3="http://schemas.microsoft.com/office/drawing/2016/5/9/chartex" xmlns:cx4="http://schemas.microsoft.com/office/drawing/2016/5/10/chartex" xmlns:cx5="http://schemas.microsoft.com/office/drawing/2016/5/11/chartex" xmlns:cx6="http://schemas.microsoft.com/office/drawing/2016/5/12/chartex" xmlns:cx7="http://schemas.microsoft.com/office/drawing/2016/5/13/chartex" xmlns:cx8="http://schemas.microsoft.com/office/drawing/2016/5/14/chartex" xmlns:mc="http://schemas.openxmlformats.org/markup-compatibility/2006" xmlns:aink="http://schemas.microsoft.com/office/drawing/2016/ink" xmlns:am3d="http://schemas.microsoft.com/office/drawing/2017/model3d" xmlns:o="urn:schemas-microsoft-com:office:office" xmlns:oel="http://schemas.microsoft.com/office/2019/extlst" xmlns:r="http://schemas.openxmlformats.org/officeDocument/2006/relationships" xmlns:m="http://schemas.openxmlformats.org/officeDocument/2006/math" xmlns:v="urn:schemas-microsoft-com:vml" xmlns:wp14="http://schemas.microsoft.com/office/word/2010/wordprocessingDrawing" xmlns:wp="http://schemas.openxmlformats.org/drawingml/2006/wordprocessingDrawing" xmlns:w10="urn:schemas-microsoft-com:office:word" xmlns:w="http://schemas.openxmlformats.org/wordprocessingml/2006/main" xmlns:w14="http://schemas.microsoft.com/office/word/2010/wordml" xmlns:w15="http://schemas.microsoft.com/office/word/2012/wordml" xmlns:w16cex="http://schemas.microsoft.com/office/word/2018/wordml/cex" xmlns:w16cid="http://schemas.microsoft.com/office/word/2016/wordml/cid" xmlns:w16="http://schemas.microsoft.com/office/word/2018/wordml" xmlns:w16du="http://schemas.microsoft.com/office/word/2023/wordml/word16du" xmlns:w16sdtdh="http://schemas.microsoft.com/office/word/2020/wordml/sdtdatahash" xmlns:w16sdtfl="http://schemas.microsoft.com/office/word/2024/wordml/sdtformatlock" xmlns:w16se="http://schemas.microsoft.com/office/word/2015/wordml/symex" xmlns:wpg="http://schemas.microsoft.com/office/word/2010/wordprocessingGroup" xmlns:wpi="http://schemas.microsoft.com/office/word/2010/wordprocessingInk" xmlns:wne="http://schemas.microsoft.com/office/word/2006/wordml" xmlns:wps="http://schemas.microsoft.com/office/word/2010/wordprocessingShape" mc:Ignorable="w14 w15 w16se w16cid w16 w16cex w16sdtdh w16sdtfl w16du wp14">
   <w:abstractNum w:abstractNumId="0" w15:restartNumberingAfterBreak="0">
+    <w:nsid w:val="093B4D10"/>
+    <w:multiLevelType w:val="hybridMultilevel"/>
+    <w:tmpl w:val="CFE8A1A6"/>
+    <w:lvl w:ilvl="0" w:tplc="04405532">
+      <w:start w:val="2"/>
+      <w:numFmt w:val="bullet"/>
+      <w:lvlText w:val="-"/>
+      <w:lvlJc w:val="left"/>
+      <w:pPr>
+        <w:ind w:left="360" w:hanging="360"/>
+      </w:pPr>
+      <w:rPr>
+        <w:rFonts w:ascii="等线" w:eastAsia="等线" w:hAnsi="等线" w:cstheme="minorBidi" w:hint="eastAsia"/>
+        <w:b w:val="0"/>
+      </w:rPr>
+    </w:lvl>
+    <w:lvl w:ilvl="1" w:tplc="04090003" w:tentative="1">
+      <w:start w:val="1"/>
+      <w:numFmt w:val="bullet"/>
+      <w:lvlText w:val=""/>
+      <w:lvlJc w:val="left"/>
+      <w:pPr>
+        <w:ind w:left="880" w:hanging="440"/>
+      </w:pPr>
+      <w:rPr>
+        <w:rFonts w:ascii="Wingdings" w:hAnsi="Wingdings" w:hint="default"/>
+      </w:rPr>
+    </w:lvl>
+    <w:lvl w:ilvl="2" w:tplc="04090005" w:tentative="1">
+      <w:start w:val="1"/>
+      <w:numFmt w:val="bullet"/>
+      <w:lvlText w:val=""/>
+      <w:lvlJc w:val="left"/>
+      <w:pPr>
+        <w:ind w:left="1320" w:hanging="440"/>
+      </w:pPr>
+      <w:rPr>
+        <w:rFonts w:ascii="Wingdings" w:hAnsi="Wingdings" w:hint="default"/>
+      </w:rPr>
+    </w:lvl>
+    <w:lvl w:ilvl="3" w:tplc="04090001" w:tentative="1">
+      <w:start w:val="1"/>
+      <w:numFmt w:val="bullet"/>
+      <w:lvlText w:val=""/>
+      <w:lvlJc w:val="left"/>
+      <w:pPr>
+        <w:ind w:left="1760" w:hanging="440"/>
+      </w:pPr>
+      <w:rPr>
+        <w:rFonts w:ascii="Wingdings" w:hAnsi="Wingdings" w:hint="default"/>
+      </w:rPr>
+    </w:lvl>
+    <w:lvl w:ilvl="4" w:tplc="04090003" w:tentative="1">
+      <w:start w:val="1"/>
+      <w:numFmt w:val="bullet"/>
+      <w:lvlText w:val=""/>
+      <w:lvlJc w:val="left"/>
+      <w:pPr>
+        <w:ind w:left="2200" w:hanging="440"/>
+      </w:pPr>
+      <w:rPr>
+        <w:rFonts w:ascii="Wingdings" w:hAnsi="Wingdings" w:hint="default"/>
+      </w:rPr>
+    </w:lvl>
+    <w:lvl w:ilvl="5" w:tplc="04090005" w:tentative="1">
+      <w:start w:val="1"/>
+      <w:numFmt w:val="bullet"/>
+      <w:lvlText w:val=""/>
+      <w:lvlJc w:val="left"/>
+      <w:pPr>
+        <w:ind w:left="2640" w:hanging="440"/>
+      </w:pPr>
+      <w:rPr>
+        <w:rFonts w:ascii="Wingdings" w:hAnsi="Wingdings" w:hint="default"/>
+      </w:rPr>
+    </w:lvl>
+    <w:lvl w:ilvl="6" w:tplc="04090001" w:tentative="1">
+      <w:start w:val="1"/>
+      <w:numFmt w:val="bullet"/>
+      <w:lvlText w:val=""/>
+      <w:lvlJc w:val="left"/>
+      <w:pPr>
+        <w:ind w:left="3080" w:hanging="440"/>
+      </w:pPr>
+      <w:rPr>
+        <w:rFonts w:ascii="Wingdings" w:hAnsi="Wingdings" w:hint="default"/>
+      </w:rPr>
+    </w:lvl>
+    <w:lvl w:ilvl="7" w:tplc="04090003" w:tentative="1">
+      <w:start w:val="1"/>
+      <w:numFmt w:val="bullet"/>
+      <w:lvlText w:val=""/>
+      <w:lvlJc w:val="left"/>
+      <w:pPr>
+        <w:ind w:left="3520" w:hanging="440"/>
+      </w:pPr>
+      <w:rPr>
+        <w:rFonts w:ascii="Wingdings" w:hAnsi="Wingdings" w:hint="default"/>
+      </w:rPr>
+    </w:lvl>
+    <w:lvl w:ilvl="8" w:tplc="04090005" w:tentative="1">
+      <w:start w:val="1"/>
+      <w:numFmt w:val="bullet"/>
+      <w:lvlText w:val=""/>
+      <w:lvlJc w:val="left"/>
+      <w:pPr>
+        <w:ind w:left="3960" w:hanging="440"/>
+      </w:pPr>
+      <w:rPr>
+        <w:rFonts w:ascii="Wingdings" w:hAnsi="Wingdings" w:hint="default"/>
+      </w:rPr>
+    </w:lvl>
+  </w:abstractNum>
+  <w:abstractNum w:abstractNumId="1" w15:restartNumberingAfterBreak="0">
     <w:nsid w:val="4189603E"/>
     <w:multiLevelType w:val="multilevel"/>
     <w:tmpl w:val="45F2E0B2"/>
@@ -1460,7 +2308,126 @@
       </w:rPr>
     </w:lvl>
   </w:abstractNum>
+  <w:abstractNum w:abstractNumId="2" w15:restartNumberingAfterBreak="0">
+    <w:nsid w:val="6936038E"/>
+    <w:multiLevelType w:val="hybridMultilevel"/>
+    <w:tmpl w:val="77C07CAA"/>
+    <w:lvl w:ilvl="0" w:tplc="04090001">
+      <w:start w:val="1"/>
+      <w:numFmt w:val="bullet"/>
+      <w:lvlText w:val=""/>
+      <w:lvlJc w:val="left"/>
+      <w:pPr>
+        <w:ind w:left="440" w:hanging="440"/>
+      </w:pPr>
+      <w:rPr>
+        <w:rFonts w:ascii="Wingdings" w:hAnsi="Wingdings" w:hint="default"/>
+      </w:rPr>
+    </w:lvl>
+    <w:lvl w:ilvl="1" w:tplc="04090003" w:tentative="1">
+      <w:start w:val="1"/>
+      <w:numFmt w:val="bullet"/>
+      <w:lvlText w:val=""/>
+      <w:lvlJc w:val="left"/>
+      <w:pPr>
+        <w:ind w:left="880" w:hanging="440"/>
+      </w:pPr>
+      <w:rPr>
+        <w:rFonts w:ascii="Wingdings" w:hAnsi="Wingdings" w:hint="default"/>
+      </w:rPr>
+    </w:lvl>
+    <w:lvl w:ilvl="2" w:tplc="04090005" w:tentative="1">
+      <w:start w:val="1"/>
+      <w:numFmt w:val="bullet"/>
+      <w:lvlText w:val=""/>
+      <w:lvlJc w:val="left"/>
+      <w:pPr>
+        <w:ind w:left="1320" w:hanging="440"/>
+      </w:pPr>
+      <w:rPr>
+        <w:rFonts w:ascii="Wingdings" w:hAnsi="Wingdings" w:hint="default"/>
+      </w:rPr>
+    </w:lvl>
+    <w:lvl w:ilvl="3" w:tplc="04090001" w:tentative="1">
+      <w:start w:val="1"/>
+      <w:numFmt w:val="bullet"/>
+      <w:lvlText w:val=""/>
+      <w:lvlJc w:val="left"/>
+      <w:pPr>
+        <w:ind w:left="1760" w:hanging="440"/>
+      </w:pPr>
+      <w:rPr>
+        <w:rFonts w:ascii="Wingdings" w:hAnsi="Wingdings" w:hint="default"/>
+      </w:rPr>
+    </w:lvl>
+    <w:lvl w:ilvl="4" w:tplc="04090003" w:tentative="1">
+      <w:start w:val="1"/>
+      <w:numFmt w:val="bullet"/>
+      <w:lvlText w:val=""/>
+      <w:lvlJc w:val="left"/>
+      <w:pPr>
+        <w:ind w:left="2200" w:hanging="440"/>
+      </w:pPr>
+      <w:rPr>
+        <w:rFonts w:ascii="Wingdings" w:hAnsi="Wingdings" w:hint="default"/>
+      </w:rPr>
+    </w:lvl>
+    <w:lvl w:ilvl="5" w:tplc="04090005" w:tentative="1">
+      <w:start w:val="1"/>
+      <w:numFmt w:val="bullet"/>
+      <w:lvlText w:val=""/>
+      <w:lvlJc w:val="left"/>
+      <w:pPr>
+        <w:ind w:left="2640" w:hanging="440"/>
+      </w:pPr>
+      <w:rPr>
+        <w:rFonts w:ascii="Wingdings" w:hAnsi="Wingdings" w:hint="default"/>
+      </w:rPr>
+    </w:lvl>
+    <w:lvl w:ilvl="6" w:tplc="04090001" w:tentative="1">
+      <w:start w:val="1"/>
+      <w:numFmt w:val="bullet"/>
+      <w:lvlText w:val=""/>
+      <w:lvlJc w:val="left"/>
+      <w:pPr>
+        <w:ind w:left="3080" w:hanging="440"/>
+      </w:pPr>
+      <w:rPr>
+        <w:rFonts w:ascii="Wingdings" w:hAnsi="Wingdings" w:hint="default"/>
+      </w:rPr>
+    </w:lvl>
+    <w:lvl w:ilvl="7" w:tplc="04090003" w:tentative="1">
+      <w:start w:val="1"/>
+      <w:numFmt w:val="bullet"/>
+      <w:lvlText w:val=""/>
+      <w:lvlJc w:val="left"/>
+      <w:pPr>
+        <w:ind w:left="3520" w:hanging="440"/>
+      </w:pPr>
+      <w:rPr>
+        <w:rFonts w:ascii="Wingdings" w:hAnsi="Wingdings" w:hint="default"/>
+      </w:rPr>
+    </w:lvl>
+    <w:lvl w:ilvl="8" w:tplc="04090005" w:tentative="1">
+      <w:start w:val="1"/>
+      <w:numFmt w:val="bullet"/>
+      <w:lvlText w:val=""/>
+      <w:lvlJc w:val="left"/>
+      <w:pPr>
+        <w:ind w:left="3960" w:hanging="440"/>
+      </w:pPr>
+      <w:rPr>
+        <w:rFonts w:ascii="Wingdings" w:hAnsi="Wingdings" w:hint="default"/>
+      </w:rPr>
+    </w:lvl>
+  </w:abstractNum>
   <w:num w:numId="1" w16cid:durableId="1135830226">
+    <w:abstractNumId w:val="1"/>
+  </w:num>
+  <w:num w:numId="2" w16cid:durableId="1187601663">
+    <w:abstractNumId w:val="2"/>
+  </w:num>
+  <w:num w:numId="3" w16cid:durableId="910316248">
     <w:abstractNumId w:val="0"/>
   </w:num>
 </w:numbering>
@@ -2078,7 +3045,6 @@
   <w:style w:type="character" w:default="1" w:styleId="DefaultParagraphFont">
     <w:name w:val="Default Paragraph Font"/>
     <w:uiPriority w:val="1"/>
-    <w:semiHidden/>
     <w:unhideWhenUsed/>
   </w:style>
   <w:style w:type="table" w:default="1" w:styleId="TableNormal">
@@ -2695,4 +3661,16 @@
     </a:ext>
   </a:extLst>
 </a:theme>
+</file>
+
+<file path=customXml/item1.xml><?xml version="1.0" encoding="utf-8"?>
+<b:Sources xmlns:b="http://schemas.openxmlformats.org/officeDocument/2006/bibliography" xmlns="http://schemas.openxmlformats.org/officeDocument/2006/bibliography" SelectedStyle="\APASixthEditionOfficeOnline.xsl" StyleName="APA" Version="6"/>
+</file>
+
+<file path=customXml/itemProps1.xml><?xml version="1.0" encoding="utf-8"?>
+<ds:datastoreItem xmlns:ds="http://schemas.openxmlformats.org/officeDocument/2006/customXml" ds:itemID="{7E652CFD-55BB-45FD-AA79-4731590178EB}">
+  <ds:schemaRefs>
+    <ds:schemaRef ds:uri="http://schemas.openxmlformats.org/officeDocument/2006/bibliography"/>
+  </ds:schemaRefs>
+</ds:datastoreItem>
 </file>
</xml_diff>

<commit_message>
Update: 周四 2026/01/08  0:59:27.72
</commit_message>
<xml_diff>
--- a/资料/PTE各种模板.docx
+++ b/资料/PTE各种模板.docx
@@ -1375,222 +1375,161 @@
       </w:r>
     </w:p>
     <w:p>
+      <w:pPr>
+        <w:rPr>
+          <w:rFonts w:hint="eastAsia"/>
+          <w:b/>
+          <w:bCs/>
+        </w:rPr>
+      </w:pPr>
+      <w:r>
+        <w:rPr>
+          <w:rFonts w:hint="eastAsia"/>
+          <w:b/>
+          <w:bCs/>
+        </w:rPr>
+        <w:t>总结构</w:t>
+      </w:r>
+    </w:p>
+    <w:p>
+      <w:r>
+        <w:rPr>
+          <w:rFonts w:hint="eastAsia"/>
+        </w:rPr>
+        <w:t>P1 introduction; P2 Present idea1; P3 Present idea 2; P4 Summarize</w:t>
+      </w:r>
+    </w:p>
+    <w:p>
+      <w:r>
+        <w:rPr>
+          <w:rFonts w:hint="eastAsia"/>
+          <w:b/>
+          <w:bCs/>
+        </w:rPr>
+        <w:t>得分点</w:t>
+      </w:r>
+      <w:r>
+        <w:rPr>
+          <w:rFonts w:hint="eastAsia"/>
+          <w:b/>
+          <w:bCs/>
+        </w:rPr>
+        <w:t xml:space="preserve"> </w:t>
+      </w:r>
+      <w:r>
+        <w:rPr>
+          <w:rFonts w:hint="eastAsia"/>
+        </w:rPr>
+        <w:t>句式多样性；语法；拼写；200-300单词</w:t>
+      </w:r>
+    </w:p>
+    <w:p>
+      <w:pPr>
+        <w:rPr>
+          <w:b/>
+          <w:bCs/>
+        </w:rPr>
+      </w:pPr>
+      <w:r>
+        <w:rPr>
+          <w:rFonts w:hint="eastAsia"/>
+          <w:b/>
+          <w:bCs/>
+        </w:rPr>
+        <w:t>做题流程</w:t>
+      </w:r>
+    </w:p>
+    <w:p>
+      <w:r>
+        <w:rPr>
+          <w:rFonts w:hint="eastAsia"/>
+        </w:rPr>
+        <w:t>1</w:t>
+      </w:r>
+      <w:r>
+        <w:rPr>
+          <w:rFonts w:hint="eastAsia"/>
+        </w:rPr>
+        <w:t>针对正反观点脑暴支撑论点，脑暴opinion</w:t>
+      </w:r>
+    </w:p>
+    <w:p>
+      <w:r>
+        <w:rPr>
+          <w:rFonts w:hint="eastAsia"/>
+        </w:rPr>
+        <w:t>2用Power-这个论点足够strong and relevant吗？Proof-针对此论点可以给出清晰可信的例子吗？</w:t>
+      </w:r>
+      <w:r>
+        <w:t>personaliz</w:t>
+      </w:r>
+      <w:r>
+        <w:rPr>
+          <w:rFonts w:hint="eastAsia"/>
+        </w:rPr>
+        <w:t>able-能够和真实事件联系起来嘛？过滤观点，为正反观点都过滤出3个论点</w:t>
+      </w:r>
+    </w:p>
+    <w:p>
+      <w:r>
+        <w:rPr>
+          <w:rFonts w:hint="eastAsia"/>
+        </w:rPr>
+        <w:t>3将idea转为小论句</w:t>
+      </w:r>
+      <w:r>
+        <w:rPr>
+          <w:rFonts w:hint="eastAsia"/>
+        </w:rPr>
+        <w:t xml:space="preserve">【Claim your point, Why the logic, Example about something concrete, </w:t>
+      </w:r>
+      <w:r>
+        <w:rPr>
+          <w:rFonts w:hint="eastAsia"/>
+        </w:rPr>
+        <w:t xml:space="preserve">使用one or two  opinion </w:t>
+      </w:r>
+      <w:r>
+        <w:rPr>
+          <w:rFonts w:hint="eastAsia"/>
+        </w:rPr>
+        <w:t xml:space="preserve">Link back to the </w:t>
+      </w:r>
+      <w:r>
+        <w:rPr>
+          <w:rFonts w:hint="eastAsia"/>
+        </w:rPr>
+        <w:t>观点</w:t>
+      </w:r>
+      <w:r>
+        <w:rPr>
+          <w:rFonts w:hint="eastAsia"/>
+        </w:rPr>
+        <w:t>】</w:t>
+      </w:r>
+    </w:p>
+    <w:p>
+      <w:pPr>
+        <w:rPr>
+          <w:b/>
+          <w:bCs/>
+        </w:rPr>
+      </w:pPr>
+      <w:r>
+        <w:rPr>
+          <w:rFonts w:hint="eastAsia"/>
+          <w:b/>
+          <w:bCs/>
+        </w:rPr>
+        <w:t>论点展开</w:t>
+      </w:r>
+    </w:p>
+    <w:p>
       <w:r>
         <w:rPr>
           <w:noProof/>
         </w:rPr>
-        <w:drawing>
-          <wp:inline distT="0" distB="0" distL="0" distR="0" wp14:anchorId="3772FE21" wp14:editId="29A68C05">
-            <wp:extent cx="4505632" cy="798494"/>
-            <wp:effectExtent l="0" t="0" r="0" b="1905"/>
-            <wp:docPr id="78018747" name="Picture 1"/>
-            <wp:cNvGraphicFramePr>
-              <a:graphicFrameLocks xmlns:a="http://schemas.openxmlformats.org/drawingml/2006/main" noChangeAspect="1"/>
-            </wp:cNvGraphicFramePr>
-            <a:graphic xmlns:a="http://schemas.openxmlformats.org/drawingml/2006/main">
-              <a:graphicData uri="http://schemas.openxmlformats.org/drawingml/2006/picture">
-                <pic:pic xmlns:pic="http://schemas.openxmlformats.org/drawingml/2006/picture">
-                  <pic:nvPicPr>
-                    <pic:cNvPr id="78018747" name=""/>
-                    <pic:cNvPicPr/>
-                  </pic:nvPicPr>
-                  <pic:blipFill>
-                    <a:blip r:embed="rId6"/>
-                    <a:stretch>
-                      <a:fillRect/>
-                    </a:stretch>
-                  </pic:blipFill>
-                  <pic:spPr>
-                    <a:xfrm>
-                      <a:off x="0" y="0"/>
-                      <a:ext cx="4512965" cy="799793"/>
-                    </a:xfrm>
-                    <a:prstGeom prst="rect">
-                      <a:avLst/>
-                    </a:prstGeom>
-                  </pic:spPr>
-                </pic:pic>
-              </a:graphicData>
-            </a:graphic>
-          </wp:inline>
-        </w:drawing>
-      </w:r>
-    </w:p>
-    <w:p>
-      <w:pPr>
-        <w:rPr>
-          <w:rFonts w:hint="eastAsia"/>
-        </w:rPr>
-      </w:pPr>
-      <w:r>
-        <w:rPr>
-          <w:rFonts w:hint="eastAsia"/>
-        </w:rPr>
-        <w:t xml:space="preserve">倾向性双边讨论= adv + disadv </w:t>
-      </w:r>
-    </w:p>
-    <w:p>
-      <w:pPr>
-        <w:rPr>
-          <w:rFonts w:hint="eastAsia"/>
-          <w:b/>
-          <w:bCs/>
-        </w:rPr>
-      </w:pPr>
-      <w:r>
-        <w:rPr>
-          <w:rFonts w:hint="eastAsia"/>
-          <w:b/>
-          <w:bCs/>
-        </w:rPr>
-        <w:t>总结构</w:t>
-      </w:r>
-    </w:p>
-    <w:p>
-      <w:r>
-        <w:rPr>
-          <w:rFonts w:hint="eastAsia"/>
-        </w:rPr>
-        <w:t>P1 introduction; P2 Present idea1; P3 Present idea 2; P4 Summarize</w:t>
-      </w:r>
-    </w:p>
-    <w:p>
-      <w:r>
-        <w:rPr>
-          <w:rFonts w:hint="eastAsia"/>
-          <w:b/>
-          <w:bCs/>
-        </w:rPr>
-        <w:t>得分点</w:t>
-      </w:r>
-      <w:r>
-        <w:rPr>
-          <w:rFonts w:hint="eastAsia"/>
-          <w:b/>
-          <w:bCs/>
-        </w:rPr>
-        <w:t xml:space="preserve"> </w:t>
-      </w:r>
-      <w:r>
-        <w:rPr>
-          <w:rFonts w:hint="eastAsia"/>
-        </w:rPr>
-        <w:t>句式多样性；语法；拼写；200-300单词</w:t>
-      </w:r>
-    </w:p>
-    <w:p>
-      <w:pPr>
-        <w:rPr>
-          <w:b/>
-          <w:bCs/>
-        </w:rPr>
-      </w:pPr>
-      <w:r>
-        <w:rPr>
-          <w:rFonts w:hint="eastAsia"/>
-          <w:b/>
-          <w:bCs/>
-        </w:rPr>
-        <w:t>做题流程</w:t>
-      </w:r>
-    </w:p>
-    <w:p>
-      <w:r>
-        <w:rPr>
-          <w:rFonts w:hint="eastAsia"/>
-        </w:rPr>
-        <w:t>1</w:t>
-      </w:r>
-      <w:r>
-        <w:rPr>
-          <w:rFonts w:hint="eastAsia"/>
-        </w:rPr>
-        <w:t>针对正反观点脑暴支撑论点，脑暴opinion</w:t>
-      </w:r>
-    </w:p>
-    <w:p>
-      <w:r>
-        <w:rPr>
-          <w:rFonts w:hint="eastAsia"/>
-        </w:rPr>
-        <w:t>2用Power-这个论点足够strong and relevant吗？Proof-针对此论点可以给出清晰可信的例子吗？</w:t>
-      </w:r>
-      <w:r>
-        <w:t>personaliz</w:t>
-      </w:r>
-      <w:r>
-        <w:rPr>
-          <w:rFonts w:hint="eastAsia"/>
-        </w:rPr>
-        <w:t>able-能够和真实事件联系起来嘛？过滤观点，为正反观点都过滤出3个</w:t>
-      </w:r>
-      <w:r>
-        <w:rPr>
-          <w:rFonts w:hint="eastAsia"/>
-        </w:rPr>
         <w:lastRenderedPageBreak/>
-        <w:t>论点</w:t>
-      </w:r>
-    </w:p>
-    <w:p>
-      <w:r>
-        <w:rPr>
-          <w:rFonts w:hint="eastAsia"/>
-        </w:rPr>
-        <w:t>3将idea转为小论句</w:t>
-      </w:r>
-      <w:r>
-        <w:rPr>
-          <w:rFonts w:hint="eastAsia"/>
-        </w:rPr>
-        <w:t xml:space="preserve">【Claim your point, Why the logic, Example about something concrete, </w:t>
-      </w:r>
-      <w:r>
-        <w:rPr>
-          <w:rFonts w:hint="eastAsia"/>
-        </w:rPr>
-        <w:t xml:space="preserve">使用one or two  opinion </w:t>
-      </w:r>
-      <w:r>
-        <w:rPr>
-          <w:rFonts w:hint="eastAsia"/>
-        </w:rPr>
-        <w:t xml:space="preserve">Link back to the </w:t>
-      </w:r>
-      <w:r>
-        <w:rPr>
-          <w:rFonts w:hint="eastAsia"/>
-        </w:rPr>
-        <w:t>观点</w:t>
-      </w:r>
-      <w:r>
-        <w:rPr>
-          <w:rFonts w:hint="eastAsia"/>
-        </w:rPr>
-        <w:t>】</w:t>
-      </w:r>
-    </w:p>
-    <w:p>
-      <w:pPr>
-        <w:rPr>
-          <w:b/>
-          <w:bCs/>
-        </w:rPr>
-      </w:pPr>
-      <w:r>
-        <w:rPr>
-          <w:rFonts w:hint="eastAsia"/>
-          <w:b/>
-          <w:bCs/>
-        </w:rPr>
-        <w:t>论点展开</w:t>
-      </w:r>
-    </w:p>
-    <w:p>
-      <w:r>
-        <w:rPr>
-          <w:noProof/>
-        </w:rPr>
         <w:drawing>
           <wp:inline distT="0" distB="0" distL="0" distR="0" wp14:anchorId="0F14FC92" wp14:editId="26DA4CD6">
             <wp:extent cx="5274310" cy="1760621"/>
@@ -1607,7 +1546,7 @@
                     <pic:cNvPicPr/>
                   </pic:nvPicPr>
                   <pic:blipFill rotWithShape="1">
-                    <a:blip r:embed="rId7"/>
+                    <a:blip r:embed="rId6"/>
                     <a:srcRect b="18620"/>
                     <a:stretch>
                       <a:fillRect/>
@@ -1658,7 +1597,7 @@
                     <pic:cNvPicPr/>
                   </pic:nvPicPr>
                   <pic:blipFill>
-                    <a:blip r:embed="rId8"/>
+                    <a:blip r:embed="rId7"/>
                     <a:stretch>
                       <a:fillRect/>
                     </a:stretch>
@@ -1759,6 +1698,12 @@
         </w:rPr>
         <w:t xml:space="preserve"> 单纯陈述句+agree or disagree</w:t>
       </w:r>
+      <w:r>
+        <w:rPr>
+          <w:rFonts w:hint="eastAsia"/>
+        </w:rPr>
+        <w:t xml:space="preserve"> 看到you/agree</w:t>
+      </w:r>
     </w:p>
     <w:p>
       <w:pPr>
@@ -1789,7 +1734,7 @@
                     <pic:cNvPicPr/>
                   </pic:nvPicPr>
                   <pic:blipFill>
-                    <a:blip r:embed="rId9"/>
+                    <a:blip r:embed="rId8"/>
                     <a:stretch>
                       <a:fillRect/>
                     </a:stretch>
@@ -1862,7 +1807,7 @@
                     <pic:cNvPicPr/>
                   </pic:nvPicPr>
                   <pic:blipFill>
-                    <a:blip r:embed="rId10"/>
+                    <a:blip r:embed="rId9"/>
                     <a:stretch>
                       <a:fillRect/>
                     </a:stretch>
@@ -1884,6 +1829,26 @@
       </w:r>
     </w:p>
     <w:p>
+      <w:pPr>
+        <w:pStyle w:val="ListParagraph"/>
+        <w:numPr>
+          <w:ilvl w:val="0"/>
+          <w:numId w:val="3"/>
+        </w:numPr>
+      </w:pPr>
+      <w:r>
+        <w:rPr>
+          <w:rFonts w:hint="eastAsia"/>
+        </w:rPr>
+        <w:t>问题解决</w:t>
+      </w:r>
+    </w:p>
+    <w:p>
+      <w:pPr>
+        <w:rPr>
+          <w:rFonts w:hint="eastAsia"/>
+        </w:rPr>
+      </w:pPr>
       <w:r>
         <w:drawing>
           <wp:inline distT="0" distB="0" distL="0" distR="0" wp14:anchorId="527A7256" wp14:editId="681638FC">
@@ -1901,7 +1866,7 @@
                     <pic:cNvPicPr/>
                   </pic:nvPicPr>
                   <pic:blipFill>
-                    <a:blip r:embed="rId11"/>
+                    <a:blip r:embed="rId10"/>
                     <a:stretch>
                       <a:fillRect/>
                     </a:stretch>
@@ -1923,18 +1888,6 @@
       </w:r>
     </w:p>
     <w:p>
-      <w:pPr>
-        <w:pStyle w:val="ListParagraph"/>
-        <w:numPr>
-          <w:ilvl w:val="0"/>
-          <w:numId w:val="3"/>
-        </w:numPr>
-        <w:rPr>
-          <w:rFonts w:hint="eastAsia"/>
-        </w:rPr>
-      </w:pPr>
-    </w:p>
-    <w:p>
       <w:r>
         <w:rPr>
           <w:rFonts w:hint="eastAsia"/>
@@ -1977,7 +1930,19 @@
         <w:t>需要同义词替换或同义转述</w:t>
       </w:r>
     </w:p>
-    <w:p/>
+    <w:p>
+      <w:pPr>
+        <w:rPr>
+          <w:rFonts w:hint="eastAsia"/>
+        </w:rPr>
+      </w:pPr>
+      <w:r>
+        <w:rPr>
+          <w:rFonts w:hint="eastAsia"/>
+        </w:rPr>
+        <w:t>控制在260-270词内</w:t>
+      </w:r>
+    </w:p>
     <w:sectPr>
       <w:pgSz w:w="11906" w:h="16838"/>
       <w:pgMar w:top="1440" w:right="1800" w:bottom="1440" w:left="1800" w:header="851" w:footer="992" w:gutter="0"/>

</xml_diff>

<commit_message>
Update: 周日 2026/01/11 16:59:10.67
</commit_message>
<xml_diff>
--- a/资料/PTE各种模板.docx
+++ b/资料/PTE各种模板.docx
@@ -440,8 +440,16 @@
         <w:rPr>
           <w:rFonts w:hint="eastAsia"/>
         </w:rPr>
-        <w:t>[belong to] = is related to, is connected with</w:t>
-      </w:r>
+        <w:t xml:space="preserve">[belong to] = is related to, </w:t>
+      </w:r>
+      <w:proofErr w:type="gramStart"/>
+      <w:r>
+        <w:rPr>
+          <w:rFonts w:hint="eastAsia"/>
+        </w:rPr>
+        <w:t>is connected with</w:t>
+      </w:r>
+      <w:proofErr w:type="gramEnd"/>
     </w:p>
     <w:p>
       <w:r>
@@ -692,6 +700,7 @@
         </w:rPr>
         <w:t>] = the first step begins with</w:t>
       </w:r>
+      <w:proofErr w:type="gramStart"/>
       <w:r>
         <w:t>…</w:t>
       </w:r>
@@ -699,7 +708,14 @@
         <w:rPr>
           <w:rFonts w:hint="eastAsia"/>
         </w:rPr>
-        <w:t xml:space="preserve"> , the first step is</w:t>
+        <w:t xml:space="preserve"> ,</w:t>
+      </w:r>
+      <w:proofErr w:type="gramEnd"/>
+      <w:r>
+        <w:rPr>
+          <w:rFonts w:hint="eastAsia"/>
+        </w:rPr>
+        <w:t xml:space="preserve"> the first step is</w:t>
       </w:r>
       <w:r>
         <w:t>…</w:t>
@@ -813,7 +829,35 @@
         <w:rPr>
           <w:rFonts w:hint="eastAsia"/>
         </w:rPr>
-        <w:t>[it is clear] it can be seen that, it can be noticed that, it can be found that, it is obvious that, we can see that, we can notice that, we can find that</w:t>
+        <w:t xml:space="preserve">[it is clear] it can be seen that, it can be noticed </w:t>
+      </w:r>
+      <w:proofErr w:type="gramStart"/>
+      <w:r>
+        <w:rPr>
+          <w:rFonts w:hint="eastAsia"/>
+        </w:rPr>
+        <w:t>that,</w:t>
+      </w:r>
+      <w:proofErr w:type="gramEnd"/>
+      <w:r>
+        <w:rPr>
+          <w:rFonts w:hint="eastAsia"/>
+        </w:rPr>
+        <w:t xml:space="preserve"> it can be found that, it is obvious that, we can see that, we can notice </w:t>
+      </w:r>
+      <w:proofErr w:type="gramStart"/>
+      <w:r>
+        <w:rPr>
+          <w:rFonts w:hint="eastAsia"/>
+        </w:rPr>
+        <w:t>that,</w:t>
+      </w:r>
+      <w:proofErr w:type="gramEnd"/>
+      <w:r>
+        <w:rPr>
+          <w:rFonts w:hint="eastAsia"/>
+        </w:rPr>
+        <w:t xml:space="preserve"> we can find that</w:t>
       </w:r>
     </w:p>
     <w:p>
@@ -1050,9 +1094,11 @@
         </w:rPr>
         <w:t xml:space="preserve"> [What</w:t>
       </w:r>
+      <w:proofErr w:type="gramStart"/>
       <w:r>
         <w:t>’</w:t>
       </w:r>
+      <w:proofErr w:type="gramEnd"/>
       <w:r>
         <w:rPr>
           <w:rFonts w:hint="eastAsia"/>
@@ -1124,7 +1170,14 @@
         <w:rPr>
           <w:rFonts w:hint="eastAsia"/>
         </w:rPr>
-        <w:t xml:space="preserve">[is close to] = is related to, is </w:t>
+        <w:t xml:space="preserve">[is close to] = is related to, </w:t>
+      </w:r>
+      <w:proofErr w:type="gramStart"/>
+      <w:r>
+        <w:rPr>
+          <w:rFonts w:hint="eastAsia"/>
+        </w:rPr>
+        <w:t xml:space="preserve">is </w:t>
       </w:r>
       <w:r>
         <w:t>connected</w:t>
@@ -1133,7 +1186,14 @@
         <w:rPr>
           <w:rFonts w:hint="eastAsia"/>
         </w:rPr>
-        <w:t xml:space="preserve"> with, is relevant to, is far from, is next to, is opposite to</w:t>
+        <w:t xml:space="preserve"> with</w:t>
+      </w:r>
+      <w:proofErr w:type="gramEnd"/>
+      <w:r>
+        <w:rPr>
+          <w:rFonts w:hint="eastAsia"/>
+        </w:rPr>
+        <w:t>, is relevant to, is far from, is next to, is opposite to</w:t>
       </w:r>
     </w:p>
     <w:p>
@@ -1377,7 +1437,6 @@
     <w:p>
       <w:pPr>
         <w:rPr>
-          <w:rFonts w:hint="eastAsia"/>
           <w:b/>
           <w:bCs/>
         </w:rPr>
@@ -1460,6 +1519,7 @@
         </w:rPr>
         <w:t>2用Power-这个论点足够strong and relevant吗？Proof-针对此论点可以给出清晰可信的例子吗？</w:t>
       </w:r>
+      <w:proofErr w:type="spellStart"/>
       <w:r>
         <w:t>personaliz</w:t>
       </w:r>
@@ -1467,16 +1527,31 @@
         <w:rPr>
           <w:rFonts w:hint="eastAsia"/>
         </w:rPr>
-        <w:t>able-能够和真实事件联系起来嘛？过滤观点，为正反观点都过滤出3个论点</w:t>
-      </w:r>
-    </w:p>
-    <w:p>
-      <w:r>
-        <w:rPr>
-          <w:rFonts w:hint="eastAsia"/>
-        </w:rPr>
-        <w:t>3将idea转为小论句</w:t>
-      </w:r>
+        <w:t>able</w:t>
+      </w:r>
+      <w:proofErr w:type="spellEnd"/>
+      <w:r>
+        <w:rPr>
+          <w:rFonts w:hint="eastAsia"/>
+        </w:rPr>
+        <w:t>-能够和真实事件联系起来嘛？过滤观点，为正反观点都过滤出3个论点</w:t>
+      </w:r>
+    </w:p>
+    <w:p>
+      <w:r>
+        <w:rPr>
+          <w:rFonts w:hint="eastAsia"/>
+        </w:rPr>
+        <w:t>3将idea转为</w:t>
+      </w:r>
+      <w:proofErr w:type="gramStart"/>
+      <w:r>
+        <w:rPr>
+          <w:rFonts w:hint="eastAsia"/>
+        </w:rPr>
+        <w:t>小论句</w:t>
+      </w:r>
+      <w:proofErr w:type="gramEnd"/>
       <w:r>
         <w:rPr>
           <w:rFonts w:hint="eastAsia"/>
@@ -1709,6 +1784,126 @@
       <w:pPr>
         <w:pStyle w:val="ListParagraph"/>
         <w:ind w:left="360"/>
+      </w:pPr>
+      <w:r>
+        <w:rPr>
+          <w:rFonts w:hint="eastAsia"/>
+        </w:rPr>
+        <w:t>In Recent years, the issue of whether [主题句] has sparked considerable debate among the public. While some people argue that</w:t>
+      </w:r>
+      <w:r>
+        <w:t>…</w:t>
+      </w:r>
+      <w:r>
+        <w:rPr>
+          <w:rFonts w:hint="eastAsia"/>
+        </w:rPr>
+        <w:t xml:space="preserve">, others disagree </w:t>
+      </w:r>
+      <w:r>
+        <w:t>wit</w:t>
+      </w:r>
+      <w:r>
+        <w:rPr>
+          <w:rFonts w:hint="eastAsia"/>
+        </w:rPr>
+        <w:t>h this idea. In this essay, I will explain why I strongly believe that [立场].</w:t>
+      </w:r>
+    </w:p>
+    <w:p>
+      <w:pPr>
+        <w:pStyle w:val="ListParagraph"/>
+        <w:ind w:left="360"/>
+      </w:pPr>
+    </w:p>
+    <w:p>
+      <w:pPr>
+        <w:pStyle w:val="ListParagraph"/>
+        <w:ind w:left="360"/>
+      </w:pPr>
+      <w:r>
+        <w:rPr>
+          <w:rFonts w:hint="eastAsia"/>
+        </w:rPr>
+        <w:t>First and foremost, one of the most convincing reason</w:t>
+      </w:r>
+      <w:r>
+        <w:rPr>
+          <w:rFonts w:hint="eastAsia"/>
+        </w:rPr>
+        <w:t>s</w:t>
+      </w:r>
+      <w:r>
+        <w:rPr>
+          <w:rFonts w:hint="eastAsia"/>
+        </w:rPr>
+        <w:t xml:space="preserve"> is that [论点1]. Specifically, [解释]. For example, [a recent study conducted by Texas A&amp;M University revels that--].</w:t>
+      </w:r>
+    </w:p>
+    <w:p>
+      <w:pPr>
+        <w:pStyle w:val="ListParagraph"/>
+        <w:ind w:left="360"/>
+      </w:pPr>
+    </w:p>
+    <w:p>
+      <w:pPr>
+        <w:pStyle w:val="ListParagraph"/>
+        <w:ind w:left="360"/>
+      </w:pPr>
+      <w:r>
+        <w:rPr>
+          <w:rFonts w:hint="eastAsia"/>
+        </w:rPr>
+        <w:t>Furthermore, [论点2]. To elaborate, [</w:t>
+      </w:r>
+      <w:r>
+        <w:rPr>
+          <w:rFonts w:hint="eastAsia"/>
+        </w:rPr>
+        <w:t>解释</w:t>
+      </w:r>
+      <w:r>
+        <w:rPr>
+          <w:rFonts w:hint="eastAsia"/>
+        </w:rPr>
+        <w:t>]</w:t>
+      </w:r>
+      <w:r>
+        <w:rPr>
+          <w:rFonts w:hint="eastAsia"/>
+        </w:rPr>
+        <w:t>. On the other hand, some believe that [反方观点]. However, [反驳反方].</w:t>
+      </w:r>
+    </w:p>
+    <w:p>
+      <w:pPr>
+        <w:pStyle w:val="ListParagraph"/>
+        <w:ind w:left="360"/>
+      </w:pPr>
+    </w:p>
+    <w:p>
+      <w:pPr>
+        <w:pStyle w:val="ListParagraph"/>
+        <w:ind w:left="360"/>
+      </w:pPr>
+      <w:r>
+        <w:rPr>
+          <w:rFonts w:hint="eastAsia"/>
+        </w:rPr>
+        <w:t>In conclusion, I strongly maintain that</w:t>
+      </w:r>
+      <w:r>
+        <w:rPr>
+          <w:rFonts w:hint="eastAsia"/>
+        </w:rPr>
+        <w:t xml:space="preserve"> [重申立场], as it not only [论点1] but also [论点2]. Taking these factors into account, it is evident that the advantages of [主题句] far outweigh its drawbacks, making it a phenomenon that deserves wider recognition.</w:t>
+      </w:r>
+    </w:p>
+    <w:p>
+      <w:pPr>
+        <w:pStyle w:val="ListParagraph"/>
+        <w:ind w:left="360"/>
         <w:rPr>
           <w:b/>
           <w:bCs/>
@@ -1718,6 +1913,7 @@
         <w:rPr>
           <w:noProof/>
         </w:rPr>
+        <w:lastRenderedPageBreak/>
         <w:drawing>
           <wp:inline distT="0" distB="0" distL="0" distR="0" wp14:anchorId="72AAAEC9" wp14:editId="0ED3BCB2">
             <wp:extent cx="4836160" cy="3358412"/>
@@ -1773,7 +1969,14 @@
         <w:rPr>
           <w:rFonts w:hint="eastAsia"/>
         </w:rPr>
-        <w:t>偏向性</w:t>
+        <w:t>偏向</w:t>
+      </w:r>
+      <w:proofErr w:type="gramStart"/>
+      <w:r>
+        <w:rPr>
+          <w:rFonts w:hint="eastAsia"/>
+        </w:rPr>
+        <w:t>性</w:t>
       </w:r>
       <w:r>
         <w:rPr>
@@ -1781,6 +1984,7 @@
         </w:rPr>
         <w:t>讨论</w:t>
       </w:r>
+      <w:proofErr w:type="gramEnd"/>
       <w:r>
         <w:rPr>
           <w:rFonts w:hint="eastAsia"/>
@@ -1790,7 +1994,9 @@
     </w:p>
     <w:p>
       <w:r>
-        <w:lastRenderedPageBreak/>
+        <w:rPr>
+          <w:noProof/>
+        </w:rPr>
         <w:drawing>
           <wp:inline distT="0" distB="0" distL="0" distR="0" wp14:anchorId="5E2EAED7" wp14:editId="4DAE2835">
             <wp:extent cx="5274310" cy="2978150"/>
@@ -1844,12 +2050,11 @@
       </w:r>
     </w:p>
     <w:p>
-      <w:pPr>
-        <w:rPr>
-          <w:rFonts w:hint="eastAsia"/>
-        </w:rPr>
-      </w:pPr>
-      <w:r>
+      <w:r>
+        <w:rPr>
+          <w:noProof/>
+        </w:rPr>
+        <w:lastRenderedPageBreak/>
         <w:drawing>
           <wp:inline distT="0" distB="0" distL="0" distR="0" wp14:anchorId="527A7256" wp14:editId="681638FC">
             <wp:extent cx="4675239" cy="3550615"/>
@@ -1931,11 +2136,6 @@
       </w:r>
     </w:p>
     <w:p>
-      <w:pPr>
-        <w:rPr>
-          <w:rFonts w:hint="eastAsia"/>
-        </w:rPr>
-      </w:pPr>
       <w:r>
         <w:rPr>
           <w:rFonts w:hint="eastAsia"/>
@@ -3010,6 +3210,7 @@
   <w:style w:type="character" w:default="1" w:styleId="DefaultParagraphFont">
     <w:name w:val="Default Paragraph Font"/>
     <w:uiPriority w:val="1"/>
+    <w:semiHidden/>
     <w:unhideWhenUsed/>
   </w:style>
   <w:style w:type="table" w:default="1" w:styleId="TableNormal">

</xml_diff>